<commit_message>
install Django- debug-tool bar
install Django- debug-tool bar
updated project setup file
updated requirements.txt file
</commit_message>
<xml_diff>
--- a/Project Setup File.docx
+++ b/Project Setup File.docx
@@ -4970,7 +4970,11 @@
         <w:pStyle w:val="ListParagraph"/>
         <w:spacing w:after="0" w:line="240" w:lineRule="auto"/>
         <w:rPr>
-          <w:lang w:val="en-US"/>
+          <w:rFonts w:ascii="Ubuntu Mono" w:hAnsi="Ubuntu Mono"/>
+          <w:color w:val="FFFFFF"/>
+          <w:sz w:val="21"/>
+          <w:szCs w:val="21"/>
+          <w:shd w:val="clear" w:color="auto" w:fill="000000"/>
         </w:rPr>
       </w:pPr>
       <w:r>
@@ -4989,6 +4993,156 @@
         </w:rPr>
         <w:t>pip freeze &gt; requirements.txt</w:t>
       </w:r>
+    </w:p>
+    <w:p>
+      <w:pPr>
+        <w:pStyle w:val="ListParagraph"/>
+        <w:spacing w:after="0" w:line="240" w:lineRule="auto"/>
+        <w:rPr>
+          <w:rFonts w:ascii="Ubuntu Mono" w:hAnsi="Ubuntu Mono"/>
+          <w:color w:val="FFFFFF"/>
+          <w:sz w:val="21"/>
+          <w:szCs w:val="21"/>
+          <w:shd w:val="clear" w:color="auto" w:fill="000000"/>
+        </w:rPr>
+      </w:pPr>
+    </w:p>
+    <w:p>
+      <w:pPr>
+        <w:pStyle w:val="ListParagraph"/>
+        <w:numPr>
+          <w:ilvl w:val="0"/>
+          <w:numId w:val="1"/>
+        </w:numPr>
+        <w:spacing w:after="0" w:line="240" w:lineRule="auto"/>
+        <w:rPr>
+          <w:b/>
+          <w:bCs/>
+          <w:lang w:val="en-US"/>
+        </w:rPr>
+      </w:pPr>
+      <w:r>
+        <w:rPr>
+          <w:b/>
+          <w:bCs/>
+          <w:lang w:val="en-US"/>
+        </w:rPr>
+        <w:t>Django-Debug Tool Setup</w:t>
+      </w:r>
+    </w:p>
+    <w:p>
+      <w:pPr>
+        <w:pStyle w:val="ListParagraph"/>
+        <w:spacing w:after="0" w:line="240" w:lineRule="auto"/>
+        <w:rPr>
+          <w:lang w:val="en-US"/>
+        </w:rPr>
+      </w:pPr>
+      <w:r>
+        <w:rPr>
+          <w:lang w:val="en-US"/>
+        </w:rPr>
+        <w:t>Follow instruction:</w:t>
+      </w:r>
+    </w:p>
+    <w:p>
+      <w:pPr>
+        <w:pStyle w:val="ListParagraph"/>
+        <w:spacing w:after="0" w:line="240" w:lineRule="auto"/>
+        <w:rPr>
+          <w:lang w:val="en-US"/>
+        </w:rPr>
+      </w:pPr>
+      <w:hyperlink r:id="rId5" w:history="1">
+        <w:r>
+          <w:rPr>
+            <w:rStyle w:val="Hyperlink"/>
+            <w:lang w:val="en-US"/>
+          </w:rPr>
+          <w:t>https://django-debug-toolbar.readthedocs.io/en/latest/installation.html</w:t>
+        </w:r>
+      </w:hyperlink>
+    </w:p>
+    <w:p>
+      <w:pPr>
+        <w:pStyle w:val="ListParagraph"/>
+        <w:spacing w:after="0" w:line="240" w:lineRule="auto"/>
+        <w:rPr>
+          <w:lang w:val="en-US"/>
+        </w:rPr>
+      </w:pPr>
+    </w:p>
+    <w:p>
+      <w:pPr>
+        <w:pStyle w:val="ListParagraph"/>
+        <w:spacing w:after="0" w:line="240" w:lineRule="auto"/>
+        <w:rPr>
+          <w:lang w:val="en-US"/>
+        </w:rPr>
+      </w:pPr>
+    </w:p>
+    <w:p>
+      <w:pPr>
+        <w:pStyle w:val="ListParagraph"/>
+        <w:spacing w:after="0" w:line="240" w:lineRule="auto"/>
+        <w:rPr>
+          <w:lang w:val="en-US"/>
+        </w:rPr>
+      </w:pPr>
+      <w:r>
+        <w:rPr>
+          <w:lang w:val="en-US"/>
+        </w:rPr>
+        <w:t>update requirements.txt file</w:t>
+      </w:r>
+    </w:p>
+    <w:p>
+      <w:pPr>
+        <w:pStyle w:val="ListParagraph"/>
+        <w:spacing w:after="0" w:line="240" w:lineRule="auto"/>
+        <w:rPr>
+          <w:lang w:val="en-US"/>
+        </w:rPr>
+      </w:pPr>
+    </w:p>
+    <w:p>
+      <w:pPr>
+        <w:pStyle w:val="ListParagraph"/>
+        <w:numPr>
+          <w:ilvl w:val="0"/>
+          <w:numId w:val="1"/>
+        </w:numPr>
+        <w:spacing w:after="0" w:line="240" w:lineRule="auto"/>
+        <w:rPr>
+          <w:b/>
+          <w:bCs/>
+          <w:lang w:val="en-US"/>
+        </w:rPr>
+      </w:pPr>
+      <w:r>
+        <w:rPr>
+          <w:b/>
+          <w:bCs/>
+          <w:lang w:val="en-US"/>
+        </w:rPr>
+        <w:t>Setup Tailwind</w:t>
+      </w:r>
+    </w:p>
+    <w:p>
+      <w:pPr>
+        <w:spacing w:after="0" w:line="240" w:lineRule="auto"/>
+        <w:rPr>
+          <w:lang w:val="en-US"/>
+        </w:rPr>
+      </w:pPr>
+    </w:p>
+    <w:p>
+      <w:pPr>
+        <w:spacing w:after="0" w:line="240" w:lineRule="auto"/>
+        <w:rPr>
+          <w:lang w:val="en-US"/>
+        </w:rPr>
+      </w:pPr>
     </w:p>
     <w:sectPr>
       <w:pgSz w:w="11906" w:h="16838"/>
@@ -5558,6 +5712,29 @@
     <w:basedOn w:val="DefaultParagraphFont"/>
     <w:rsid w:val="008A5143"/>
   </w:style>
+  <w:style w:type="character" w:styleId="Hyperlink">
+    <w:name w:val="Hyperlink"/>
+    <w:basedOn w:val="DefaultParagraphFont"/>
+    <w:uiPriority w:val="99"/>
+    <w:unhideWhenUsed/>
+    <w:rsid w:val="00F71EED"/>
+    <w:rPr>
+      <w:color w:val="0563C1" w:themeColor="hyperlink"/>
+      <w:u w:val="single"/>
+    </w:rPr>
+  </w:style>
+  <w:style w:type="character" w:styleId="UnresolvedMention">
+    <w:name w:val="Unresolved Mention"/>
+    <w:basedOn w:val="DefaultParagraphFont"/>
+    <w:uiPriority w:val="99"/>
+    <w:semiHidden/>
+    <w:unhideWhenUsed/>
+    <w:rsid w:val="00F71EED"/>
+    <w:rPr>
+      <w:color w:val="605E5C"/>
+      <w:shd w:val="clear" w:color="auto" w:fill="E1DFDD"/>
+    </w:rPr>
+  </w:style>
 </w:styles>
 </file>
 

</xml_diff>

<commit_message>
update command line instructions  with vs code
update command line instructions  with vs code
</commit_message>
<xml_diff>
--- a/Project Setup File.docx
+++ b/Project Setup File.docx
@@ -24,7 +24,27 @@
           <w:bCs/>
           <w:lang w:val="en-US"/>
         </w:rPr>
-        <w:t xml:space="preserve">Create Project folder and then navigate to project folder </w:t>
+        <w:t xml:space="preserve">Create Project folder and then navigate to project </w:t>
+      </w:r>
+      <w:proofErr w:type="gramStart"/>
+      <w:r>
+        <w:rPr>
+          <w:rFonts w:cstheme="minorHAnsi"/>
+          <w:b/>
+          <w:bCs/>
+          <w:lang w:val="en-US"/>
+        </w:rPr>
+        <w:t>folder</w:t>
+      </w:r>
+      <w:proofErr w:type="gramEnd"/>
+      <w:r>
+        <w:rPr>
+          <w:rFonts w:cstheme="minorHAnsi"/>
+          <w:b/>
+          <w:bCs/>
+          <w:lang w:val="en-US"/>
+        </w:rPr>
+        <w:t xml:space="preserve"> </w:t>
       </w:r>
     </w:p>
     <w:p>
@@ -66,8 +86,23 @@
           <w:lang w:eastAsia="en-NZ"/>
           <w14:ligatures w14:val="none"/>
         </w:rPr>
-        <w:t>d FinalProjectKiwiFeed</w:t>
-      </w:r>
+        <w:t xml:space="preserve">d </w:t>
+      </w:r>
+      <w:proofErr w:type="spellStart"/>
+      <w:r>
+        <w:rPr>
+          <w:rFonts w:eastAsia="Times New Roman" w:cstheme="minorHAnsi"/>
+          <w:color w:val="FFFFFF"/>
+          <w:kern w:val="0"/>
+          <w:sz w:val="21"/>
+          <w:szCs w:val="21"/>
+          <w:shd w:val="clear" w:color="auto" w:fill="000000"/>
+          <w:lang w:eastAsia="en-NZ"/>
+          <w14:ligatures w14:val="none"/>
+        </w:rPr>
+        <w:t>FinalProjectKiwiFeed</w:t>
+      </w:r>
+      <w:proofErr w:type="spellEnd"/>
     </w:p>
     <w:p>
       <w:pPr>
@@ -108,8 +143,17 @@
           <w:rFonts w:cstheme="minorHAnsi"/>
           <w:lang w:val="en-US"/>
         </w:rPr>
-        <w:t>Environment name :env</w:t>
-      </w:r>
+        <w:t xml:space="preserve">Environment </w:t>
+      </w:r>
+      <w:proofErr w:type="gramStart"/>
+      <w:r>
+        <w:rPr>
+          <w:rFonts w:cstheme="minorHAnsi"/>
+          <w:lang w:val="en-US"/>
+        </w:rPr>
+        <w:t>name :env</w:t>
+      </w:r>
+      <w:proofErr w:type="gramEnd"/>
     </w:p>
     <w:p>
       <w:pPr>
@@ -125,7 +169,23 @@
           <w:rFonts w:cstheme="minorHAnsi"/>
           <w:lang w:val="en-US"/>
         </w:rPr>
-        <w:t xml:space="preserve">Create env with same name so that in git ignore file env folder will not be shared with team </w:t>
+        <w:t xml:space="preserve">Create env with same name so that in git ignore file env folder will not be shared with </w:t>
+      </w:r>
+      <w:proofErr w:type="gramStart"/>
+      <w:r>
+        <w:rPr>
+          <w:rFonts w:cstheme="minorHAnsi"/>
+          <w:lang w:val="en-US"/>
+        </w:rPr>
+        <w:t>team</w:t>
+      </w:r>
+      <w:proofErr w:type="gramEnd"/>
+      <w:r>
+        <w:rPr>
+          <w:rFonts w:cstheme="minorHAnsi"/>
+          <w:lang w:val="en-US"/>
+        </w:rPr>
+        <w:t xml:space="preserve"> </w:t>
       </w:r>
     </w:p>
     <w:p>
@@ -167,7 +227,35 @@
           <w:lang w:eastAsia="en-NZ"/>
           <w14:ligatures w14:val="none"/>
         </w:rPr>
-        <w:t>ython -m venv env</w:t>
+        <w:t xml:space="preserve">ython -m </w:t>
+      </w:r>
+      <w:proofErr w:type="spellStart"/>
+      <w:r>
+        <w:rPr>
+          <w:rFonts w:eastAsia="Times New Roman" w:cstheme="minorHAnsi"/>
+          <w:color w:val="FFFFFF"/>
+          <w:kern w:val="0"/>
+          <w:sz w:val="21"/>
+          <w:szCs w:val="21"/>
+          <w:shd w:val="clear" w:color="auto" w:fill="000000"/>
+          <w:lang w:eastAsia="en-NZ"/>
+          <w14:ligatures w14:val="none"/>
+        </w:rPr>
+        <w:t>venv</w:t>
+      </w:r>
+      <w:proofErr w:type="spellEnd"/>
+      <w:r>
+        <w:rPr>
+          <w:rFonts w:eastAsia="Times New Roman" w:cstheme="minorHAnsi"/>
+          <w:color w:val="FFFFFF"/>
+          <w:kern w:val="0"/>
+          <w:sz w:val="21"/>
+          <w:szCs w:val="21"/>
+          <w:shd w:val="clear" w:color="auto" w:fill="000000"/>
+          <w:lang w:eastAsia="en-NZ"/>
+          <w14:ligatures w14:val="none"/>
+        </w:rPr>
+        <w:t xml:space="preserve"> env</w:t>
       </w:r>
     </w:p>
     <w:p>
@@ -207,6 +295,186 @@
     </w:p>
     <w:p>
       <w:pPr>
+        <w:pStyle w:val="ListParagraph"/>
+        <w:spacing w:after="0" w:line="240" w:lineRule="auto"/>
+        <w:rPr>
+          <w:rFonts w:cstheme="minorHAnsi"/>
+          <w:lang w:val="en-US"/>
+        </w:rPr>
+      </w:pPr>
+      <w:r>
+        <w:rPr>
+          <w:rFonts w:cstheme="minorHAnsi"/>
+          <w:lang w:val="en-US"/>
+        </w:rPr>
+        <w:t xml:space="preserve">In vs </w:t>
+      </w:r>
+      <w:proofErr w:type="gramStart"/>
+      <w:r>
+        <w:rPr>
+          <w:rFonts w:cstheme="minorHAnsi"/>
+          <w:lang w:val="en-US"/>
+        </w:rPr>
+        <w:t>code :</w:t>
+      </w:r>
+      <w:proofErr w:type="gramEnd"/>
+      <w:r>
+        <w:rPr>
+          <w:rFonts w:cstheme="minorHAnsi"/>
+          <w:lang w:val="en-US"/>
+        </w:rPr>
+        <w:t xml:space="preserve"> choose </w:t>
+      </w:r>
+      <w:r>
+        <w:rPr>
+          <w:rFonts w:cstheme="minorHAnsi"/>
+          <w:lang w:val="en-US"/>
+        </w:rPr>
+        <w:t>‘</w:t>
+      </w:r>
+      <w:r>
+        <w:rPr>
+          <w:rFonts w:cstheme="minorHAnsi"/>
+          <w:lang w:val="en-US"/>
+        </w:rPr>
+        <w:t>command prompt</w:t>
+      </w:r>
+      <w:r>
+        <w:rPr>
+          <w:rFonts w:cstheme="minorHAnsi"/>
+          <w:lang w:val="en-US"/>
+        </w:rPr>
+        <w:t>’</w:t>
+      </w:r>
+      <w:r>
+        <w:rPr>
+          <w:rFonts w:cstheme="minorHAnsi"/>
+          <w:lang w:val="en-US"/>
+        </w:rPr>
+        <w:t xml:space="preserve"> from options</w:t>
+      </w:r>
+    </w:p>
+    <w:p>
+      <w:pPr>
+        <w:pStyle w:val="ListParagraph"/>
+        <w:spacing w:after="0" w:line="240" w:lineRule="auto"/>
+        <w:rPr>
+          <w:rFonts w:cstheme="minorHAnsi"/>
+          <w:b/>
+          <w:bCs/>
+          <w:lang w:val="en-US"/>
+        </w:rPr>
+      </w:pPr>
+      <w:r>
+        <w:rPr>
+          <w:rFonts w:cstheme="minorHAnsi"/>
+          <w:b/>
+          <w:bCs/>
+          <w:noProof/>
+          <w:lang w:val="en-US"/>
+        </w:rPr>
+        <w:drawing>
+          <wp:inline distT="0" distB="0" distL="0" distR="0" wp14:anchorId="1FC32A89" wp14:editId="58A583A7">
+            <wp:extent cx="5730954" cy="2981960"/>
+            <wp:effectExtent l="0" t="0" r="3175" b="8890"/>
+            <wp:docPr id="1311164247" name="Picture 1">
+              <a:extLst xmlns:a="http://schemas.openxmlformats.org/drawingml/2006/main">
+                <a:ext uri="{C183D7F6-B498-43B3-948B-1728B52AA6E4}">
+                  <adec:decorative xmlns:adec="http://schemas.microsoft.com/office/drawing/2017/decorative" val="1"/>
+                </a:ext>
+              </a:extLst>
+            </wp:docPr>
+            <wp:cNvGraphicFramePr>
+              <a:graphicFrameLocks xmlns:a="http://schemas.openxmlformats.org/drawingml/2006/main" noChangeAspect="1"/>
+            </wp:cNvGraphicFramePr>
+            <a:graphic xmlns:a="http://schemas.openxmlformats.org/drawingml/2006/main">
+              <a:graphicData uri="http://schemas.openxmlformats.org/drawingml/2006/picture">
+                <pic:pic xmlns:pic="http://schemas.openxmlformats.org/drawingml/2006/picture">
+                  <pic:nvPicPr>
+                    <pic:cNvPr id="1311164247" name="Picture 1">
+                      <a:extLst>
+                        <a:ext uri="{C183D7F6-B498-43B3-948B-1728B52AA6E4}">
+                          <adec:decorative xmlns:adec="http://schemas.microsoft.com/office/drawing/2017/decorative" val="1"/>
+                        </a:ext>
+                      </a:extLst>
+                    </pic:cNvPr>
+                    <pic:cNvPicPr/>
+                  </pic:nvPicPr>
+                  <pic:blipFill>
+                    <a:blip r:embed="rId5" cstate="print">
+                      <a:extLst>
+                        <a:ext uri="{28A0092B-C50C-407E-A947-70E740481C1C}">
+                          <a14:useLocalDpi xmlns:a14="http://schemas.microsoft.com/office/drawing/2010/main" val="0"/>
+                        </a:ext>
+                      </a:extLst>
+                    </a:blip>
+                    <a:stretch>
+                      <a:fillRect/>
+                    </a:stretch>
+                  </pic:blipFill>
+                  <pic:spPr>
+                    <a:xfrm>
+                      <a:off x="0" y="0"/>
+                      <a:ext cx="5730954" cy="2981960"/>
+                    </a:xfrm>
+                    <a:prstGeom prst="rect">
+                      <a:avLst/>
+                    </a:prstGeom>
+                  </pic:spPr>
+                </pic:pic>
+              </a:graphicData>
+            </a:graphic>
+          </wp:inline>
+        </w:drawing>
+      </w:r>
+    </w:p>
+    <w:p>
+      <w:pPr>
+        <w:pStyle w:val="ListParagraph"/>
+        <w:spacing w:after="0" w:line="240" w:lineRule="auto"/>
+        <w:rPr>
+          <w:rFonts w:cstheme="minorHAnsi"/>
+          <w:lang w:val="en-US"/>
+        </w:rPr>
+      </w:pPr>
+      <w:r>
+        <w:rPr>
+          <w:rFonts w:cstheme="minorHAnsi"/>
+          <w:lang w:val="en-US"/>
+        </w:rPr>
+        <w:t xml:space="preserve">Make sure you run command from the same folder where env file </w:t>
+      </w:r>
+      <w:proofErr w:type="gramStart"/>
+      <w:r>
+        <w:rPr>
+          <w:rFonts w:cstheme="minorHAnsi"/>
+          <w:lang w:val="en-US"/>
+        </w:rPr>
+        <w:t>exits</w:t>
+      </w:r>
+      <w:proofErr w:type="gramEnd"/>
+      <w:r>
+        <w:rPr>
+          <w:rFonts w:cstheme="minorHAnsi"/>
+          <w:lang w:val="en-US"/>
+        </w:rPr>
+        <w:t xml:space="preserve"> </w:t>
+      </w:r>
+    </w:p>
+    <w:p>
+      <w:pPr>
+        <w:pStyle w:val="ListParagraph"/>
+        <w:spacing w:after="0" w:line="240" w:lineRule="auto"/>
+        <w:rPr>
+          <w:rFonts w:cstheme="minorHAnsi"/>
+          <w:b/>
+          <w:bCs/>
+          <w:lang w:val="en-US"/>
+        </w:rPr>
+      </w:pPr>
+    </w:p>
+    <w:p>
+      <w:pPr>
         <w:spacing w:after="0" w:line="240" w:lineRule="auto"/>
         <w:ind w:left="720" w:firstLine="720"/>
         <w:rPr>
@@ -219,7 +487,23 @@
           <w:rFonts w:cstheme="minorHAnsi"/>
           <w:lang w:val="en-US"/>
         </w:rPr>
-        <w:t xml:space="preserve">In command line : </w:t>
+        <w:t xml:space="preserve">In command </w:t>
+      </w:r>
+      <w:proofErr w:type="gramStart"/>
+      <w:r>
+        <w:rPr>
+          <w:rFonts w:cstheme="minorHAnsi"/>
+          <w:lang w:val="en-US"/>
+        </w:rPr>
+        <w:t>line :</w:t>
+      </w:r>
+      <w:proofErr w:type="gramEnd"/>
+      <w:r>
+        <w:rPr>
+          <w:rFonts w:cstheme="minorHAnsi"/>
+          <w:lang w:val="en-US"/>
+        </w:rPr>
+        <w:t xml:space="preserve"> </w:t>
       </w:r>
       <w:r>
         <w:rPr>
@@ -267,7 +551,38 @@
           <w:bCs/>
           <w:lang w:val="en-US"/>
         </w:rPr>
-        <w:t xml:space="preserve">Create ‘.gitignore’ file </w:t>
+        <w:t xml:space="preserve">Create </w:t>
+      </w:r>
+      <w:proofErr w:type="gramStart"/>
+      <w:r>
+        <w:rPr>
+          <w:rFonts w:cstheme="minorHAnsi"/>
+          <w:b/>
+          <w:bCs/>
+          <w:lang w:val="en-US"/>
+        </w:rPr>
+        <w:t>‘.</w:t>
+      </w:r>
+      <w:proofErr w:type="spellStart"/>
+      <w:r>
+        <w:rPr>
+          <w:rFonts w:cstheme="minorHAnsi"/>
+          <w:b/>
+          <w:bCs/>
+          <w:lang w:val="en-US"/>
+        </w:rPr>
+        <w:t>gitignore</w:t>
+      </w:r>
+      <w:proofErr w:type="spellEnd"/>
+      <w:proofErr w:type="gramEnd"/>
+      <w:r>
+        <w:rPr>
+          <w:rFonts w:cstheme="minorHAnsi"/>
+          <w:b/>
+          <w:bCs/>
+          <w:lang w:val="en-US"/>
+        </w:rPr>
+        <w:t xml:space="preserve">’ file </w:t>
       </w:r>
     </w:p>
     <w:p>
@@ -338,7 +653,32 @@
           <w:rFonts w:cstheme="minorHAnsi"/>
           <w:lang w:val="en-US"/>
         </w:rPr>
-        <w:t xml:space="preserve"> name ‘.gitignore’</w:t>
+        <w:t xml:space="preserve"> name </w:t>
+      </w:r>
+      <w:proofErr w:type="gramStart"/>
+      <w:r>
+        <w:rPr>
+          <w:rFonts w:cstheme="minorHAnsi"/>
+          <w:lang w:val="en-US"/>
+        </w:rPr>
+        <w:t>‘.</w:t>
+      </w:r>
+      <w:proofErr w:type="spellStart"/>
+      <w:r>
+        <w:rPr>
+          <w:rFonts w:cstheme="minorHAnsi"/>
+          <w:lang w:val="en-US"/>
+        </w:rPr>
+        <w:t>gitignore</w:t>
+      </w:r>
+      <w:proofErr w:type="spellEnd"/>
+      <w:proofErr w:type="gramEnd"/>
+      <w:r>
+        <w:rPr>
+          <w:rFonts w:cstheme="minorHAnsi"/>
+          <w:lang w:val="en-US"/>
+        </w:rPr>
+        <w:t>’</w:t>
       </w:r>
       <w:r>
         <w:rPr>
@@ -383,6 +723,7 @@
         </w:rPr>
         <w:t xml:space="preserve">inside </w:t>
       </w:r>
+      <w:proofErr w:type="gramStart"/>
       <w:r>
         <w:rPr>
           <w:rFonts w:cstheme="minorHAnsi"/>
@@ -390,6 +731,7 @@
         </w:rPr>
         <w:t>‘.</w:t>
       </w:r>
+      <w:proofErr w:type="spellStart"/>
       <w:r>
         <w:rPr>
           <w:rFonts w:cstheme="minorHAnsi"/>
@@ -397,6 +739,8 @@
         </w:rPr>
         <w:t>gitignore</w:t>
       </w:r>
+      <w:proofErr w:type="spellEnd"/>
+      <w:proofErr w:type="gramEnd"/>
       <w:r>
         <w:rPr>
           <w:rFonts w:cstheme="minorHAnsi"/>
@@ -457,6 +801,7 @@
           <w14:ligatures w14:val="none"/>
         </w:rPr>
       </w:pPr>
+      <w:proofErr w:type="gramStart"/>
       <w:r>
         <w:rPr>
           <w:rFonts w:eastAsia="Times New Roman" w:cstheme="minorHAnsi"/>
@@ -467,7 +812,20 @@
           <w:lang w:eastAsia="en-NZ"/>
           <w14:ligatures w14:val="none"/>
         </w:rPr>
-        <w:t>.env/</w:t>
+        <w:t>.env</w:t>
+      </w:r>
+      <w:proofErr w:type="gramEnd"/>
+      <w:r>
+        <w:rPr>
+          <w:rFonts w:eastAsia="Times New Roman" w:cstheme="minorHAnsi"/>
+          <w:color w:val="CCCCCC"/>
+          <w:kern w:val="0"/>
+          <w:sz w:val="21"/>
+          <w:szCs w:val="21"/>
+          <w:lang w:eastAsia="en-NZ"/>
+          <w14:ligatures w14:val="none"/>
+        </w:rPr>
+        <w:t>/</w:t>
       </w:r>
     </w:p>
     <w:p>
@@ -496,8 +854,17 @@
           <w:rFonts w:cstheme="minorHAnsi"/>
           <w:lang w:val="en-US"/>
         </w:rPr>
-        <w:t>add and commit it to your Git repository</w:t>
-      </w:r>
+        <w:t xml:space="preserve">add and commit it to your Git </w:t>
+      </w:r>
+      <w:proofErr w:type="gramStart"/>
+      <w:r>
+        <w:rPr>
+          <w:rFonts w:cstheme="minorHAnsi"/>
+          <w:lang w:val="en-US"/>
+        </w:rPr>
+        <w:t>repository</w:t>
+      </w:r>
+      <w:proofErr w:type="gramEnd"/>
     </w:p>
     <w:p>
       <w:pPr>
@@ -520,8 +887,17 @@
           <w:rFonts w:cstheme="minorHAnsi"/>
           <w:lang w:val="en-US"/>
         </w:rPr>
-        <w:t>go to make repository folder and open command line and make this commit</w:t>
-      </w:r>
+        <w:t xml:space="preserve">go to make repository folder and open command line and make this </w:t>
+      </w:r>
+      <w:proofErr w:type="gramStart"/>
+      <w:r>
+        <w:rPr>
+          <w:rFonts w:cstheme="minorHAnsi"/>
+          <w:lang w:val="en-US"/>
+        </w:rPr>
+        <w:t>commit</w:t>
+      </w:r>
+      <w:proofErr w:type="gramEnd"/>
       <w:r>
         <w:rPr>
           <w:rFonts w:eastAsia="Times New Roman" w:cstheme="minorHAnsi"/>
@@ -567,8 +943,38 @@
           <w:lang w:eastAsia="en-NZ"/>
           <w14:ligatures w14:val="none"/>
         </w:rPr>
-        <w:t>git add .gitignore</w:t>
-      </w:r>
+        <w:t xml:space="preserve">git </w:t>
+      </w:r>
+      <w:proofErr w:type="gramStart"/>
+      <w:r>
+        <w:rPr>
+          <w:rFonts w:eastAsia="Times New Roman" w:cstheme="minorHAnsi"/>
+          <w:color w:val="FFFFFF"/>
+          <w:kern w:val="0"/>
+          <w:sz w:val="21"/>
+          <w:szCs w:val="21"/>
+          <w:shd w:val="clear" w:color="auto" w:fill="000000"/>
+          <w:lang w:eastAsia="en-NZ"/>
+          <w14:ligatures w14:val="none"/>
+        </w:rPr>
+        <w:t>add .</w:t>
+      </w:r>
+      <w:proofErr w:type="spellStart"/>
+      <w:r>
+        <w:rPr>
+          <w:rFonts w:eastAsia="Times New Roman" w:cstheme="minorHAnsi"/>
+          <w:color w:val="FFFFFF"/>
+          <w:kern w:val="0"/>
+          <w:sz w:val="21"/>
+          <w:szCs w:val="21"/>
+          <w:shd w:val="clear" w:color="auto" w:fill="000000"/>
+          <w:lang w:eastAsia="en-NZ"/>
+          <w14:ligatures w14:val="none"/>
+        </w:rPr>
+        <w:t>gitignore</w:t>
+      </w:r>
+      <w:proofErr w:type="spellEnd"/>
+      <w:proofErr w:type="gramEnd"/>
     </w:p>
     <w:p>
       <w:pPr>
@@ -597,8 +1003,38 @@
           <w:lang w:eastAsia="en-NZ"/>
           <w14:ligatures w14:val="none"/>
         </w:rPr>
-        <w:t>git commit -m .gitignore</w:t>
-      </w:r>
+        <w:t>git commit -</w:t>
+      </w:r>
+      <w:proofErr w:type="gramStart"/>
+      <w:r>
+        <w:rPr>
+          <w:rFonts w:eastAsia="Times New Roman" w:cstheme="minorHAnsi"/>
+          <w:color w:val="FFFFFF"/>
+          <w:kern w:val="0"/>
+          <w:sz w:val="21"/>
+          <w:szCs w:val="21"/>
+          <w:shd w:val="clear" w:color="auto" w:fill="000000"/>
+          <w:lang w:eastAsia="en-NZ"/>
+          <w14:ligatures w14:val="none"/>
+        </w:rPr>
+        <w:t>m .</w:t>
+      </w:r>
+      <w:proofErr w:type="spellStart"/>
+      <w:r>
+        <w:rPr>
+          <w:rFonts w:eastAsia="Times New Roman" w:cstheme="minorHAnsi"/>
+          <w:color w:val="FFFFFF"/>
+          <w:kern w:val="0"/>
+          <w:sz w:val="21"/>
+          <w:szCs w:val="21"/>
+          <w:shd w:val="clear" w:color="auto" w:fill="000000"/>
+          <w:lang w:eastAsia="en-NZ"/>
+          <w14:ligatures w14:val="none"/>
+        </w:rPr>
+        <w:t>gitignore</w:t>
+      </w:r>
+      <w:proofErr w:type="spellEnd"/>
+      <w:proofErr w:type="gramEnd"/>
     </w:p>
     <w:p>
       <w:pPr>
@@ -650,7 +1086,39 @@
           <w:rFonts w:cstheme="minorHAnsi"/>
           <w:lang w:val="en-US"/>
         </w:rPr>
-        <w:t xml:space="preserve">you can use github desktop application too for make this commit </w:t>
+        <w:t xml:space="preserve">you can use </w:t>
+      </w:r>
+      <w:proofErr w:type="spellStart"/>
+      <w:r>
+        <w:rPr>
+          <w:rFonts w:cstheme="minorHAnsi"/>
+          <w:lang w:val="en-US"/>
+        </w:rPr>
+        <w:t>github</w:t>
+      </w:r>
+      <w:proofErr w:type="spellEnd"/>
+      <w:r>
+        <w:rPr>
+          <w:rFonts w:cstheme="minorHAnsi"/>
+          <w:lang w:val="en-US"/>
+        </w:rPr>
+        <w:t xml:space="preserve"> desktop application too for make this </w:t>
+      </w:r>
+      <w:proofErr w:type="gramStart"/>
+      <w:r>
+        <w:rPr>
+          <w:rFonts w:cstheme="minorHAnsi"/>
+          <w:lang w:val="en-US"/>
+        </w:rPr>
+        <w:t>commit</w:t>
+      </w:r>
+      <w:proofErr w:type="gramEnd"/>
+      <w:r>
+        <w:rPr>
+          <w:rFonts w:cstheme="minorHAnsi"/>
+          <w:lang w:val="en-US"/>
+        </w:rPr>
+        <w:t xml:space="preserve"> </w:t>
       </w:r>
     </w:p>
     <w:p>
@@ -698,7 +1166,27 @@
           <w:bCs/>
           <w:lang w:val="en-US"/>
         </w:rPr>
-        <w:t xml:space="preserve">Install Django and other Library </w:t>
+        <w:t xml:space="preserve">Install Django and other </w:t>
+      </w:r>
+      <w:proofErr w:type="gramStart"/>
+      <w:r>
+        <w:rPr>
+          <w:rFonts w:cstheme="minorHAnsi"/>
+          <w:b/>
+          <w:bCs/>
+          <w:lang w:val="en-US"/>
+        </w:rPr>
+        <w:t>Library</w:t>
+      </w:r>
+      <w:proofErr w:type="gramEnd"/>
+      <w:r>
+        <w:rPr>
+          <w:rFonts w:cstheme="minorHAnsi"/>
+          <w:b/>
+          <w:bCs/>
+          <w:lang w:val="en-US"/>
+        </w:rPr>
+        <w:t xml:space="preserve"> </w:t>
       </w:r>
     </w:p>
     <w:p>
@@ -755,6 +1243,7 @@
           <w:lang w:eastAsia="en-NZ"/>
           <w14:ligatures w14:val="none"/>
         </w:rPr>
+        <w:lastRenderedPageBreak/>
         <w:t>p</w:t>
       </w:r>
       <w:r>
@@ -767,8 +1256,22 @@
           <w:lang w:eastAsia="en-NZ"/>
           <w14:ligatures w14:val="none"/>
         </w:rPr>
-        <w:t>ip install Django</w:t>
-      </w:r>
+        <w:t xml:space="preserve">ip install </w:t>
+      </w:r>
+      <w:proofErr w:type="gramStart"/>
+      <w:r>
+        <w:rPr>
+          <w:rFonts w:eastAsia="Times New Roman" w:cstheme="minorHAnsi"/>
+          <w:color w:val="FFFFFF" w:themeColor="background1"/>
+          <w:kern w:val="0"/>
+          <w:sz w:val="21"/>
+          <w:szCs w:val="21"/>
+          <w:lang w:eastAsia="en-NZ"/>
+          <w14:ligatures w14:val="none"/>
+        </w:rPr>
+        <w:t>Django</w:t>
+      </w:r>
+      <w:proofErr w:type="gramEnd"/>
     </w:p>
     <w:p>
       <w:pPr>
@@ -802,7 +1305,27 @@
           <w:bCs/>
           <w:lang w:val="en-US"/>
         </w:rPr>
-        <w:t xml:space="preserve">Create requirement.txt file </w:t>
+        <w:t xml:space="preserve">Create requirement.txt </w:t>
+      </w:r>
+      <w:proofErr w:type="gramStart"/>
+      <w:r>
+        <w:rPr>
+          <w:rFonts w:cstheme="minorHAnsi"/>
+          <w:b/>
+          <w:bCs/>
+          <w:lang w:val="en-US"/>
+        </w:rPr>
+        <w:t>file</w:t>
+      </w:r>
+      <w:proofErr w:type="gramEnd"/>
+      <w:r>
+        <w:rPr>
+          <w:rFonts w:cstheme="minorHAnsi"/>
+          <w:b/>
+          <w:bCs/>
+          <w:lang w:val="en-US"/>
+        </w:rPr>
+        <w:t xml:space="preserve"> </w:t>
       </w:r>
     </w:p>
     <w:p>
@@ -819,7 +1342,23 @@
           <w:rFonts w:cstheme="minorHAnsi"/>
           <w:lang w:val="en-US"/>
         </w:rPr>
-        <w:t xml:space="preserve">Go to main project folder where environment folder –‘env’ exits </w:t>
+        <w:t xml:space="preserve">Go to main project folder where environment folder </w:t>
+      </w:r>
+      <w:proofErr w:type="gramStart"/>
+      <w:r>
+        <w:rPr>
+          <w:rFonts w:cstheme="minorHAnsi"/>
+          <w:lang w:val="en-US"/>
+        </w:rPr>
+        <w:t>–‘</w:t>
+      </w:r>
+      <w:proofErr w:type="gramEnd"/>
+      <w:r>
+        <w:rPr>
+          <w:rFonts w:cstheme="minorHAnsi"/>
+          <w:lang w:val="en-US"/>
+        </w:rPr>
+        <w:t xml:space="preserve">env’ exits </w:t>
       </w:r>
     </w:p>
     <w:p>
@@ -836,7 +1375,23 @@
           <w:rFonts w:cstheme="minorHAnsi"/>
           <w:lang w:val="en-US"/>
         </w:rPr>
-        <w:t xml:space="preserve">Activate environment </w:t>
+        <w:t xml:space="preserve">Activate </w:t>
+      </w:r>
+      <w:proofErr w:type="gramStart"/>
+      <w:r>
+        <w:rPr>
+          <w:rFonts w:cstheme="minorHAnsi"/>
+          <w:lang w:val="en-US"/>
+        </w:rPr>
+        <w:t>environment</w:t>
+      </w:r>
+      <w:proofErr w:type="gramEnd"/>
+      <w:r>
+        <w:rPr>
+          <w:rFonts w:cstheme="minorHAnsi"/>
+          <w:lang w:val="en-US"/>
+        </w:rPr>
+        <w:t xml:space="preserve"> </w:t>
       </w:r>
     </w:p>
     <w:p>
@@ -903,8 +1458,22 @@
           <w:lang w:eastAsia="en-NZ"/>
           <w14:ligatures w14:val="none"/>
         </w:rPr>
-        <w:t xml:space="preserve"> pip</w:t>
-      </w:r>
+        <w:t xml:space="preserve"> </w:t>
+      </w:r>
+      <w:proofErr w:type="gramStart"/>
+      <w:r>
+        <w:rPr>
+          <w:rFonts w:eastAsia="Times New Roman" w:cstheme="minorHAnsi"/>
+          <w:color w:val="FFFFFF" w:themeColor="background1"/>
+          <w:kern w:val="0"/>
+          <w:sz w:val="21"/>
+          <w:szCs w:val="21"/>
+          <w:lang w:eastAsia="en-NZ"/>
+          <w14:ligatures w14:val="none"/>
+        </w:rPr>
+        <w:t>pip</w:t>
+      </w:r>
+      <w:proofErr w:type="gramEnd"/>
     </w:p>
     <w:p>
       <w:pPr>
@@ -949,8 +1518,22 @@
           <w:lang w:eastAsia="en-NZ"/>
           <w14:ligatures w14:val="none"/>
         </w:rPr>
-        <w:t>python.exe -m pip install --upgrade pip</w:t>
-      </w:r>
+        <w:t xml:space="preserve">python.exe -m pip install --upgrade </w:t>
+      </w:r>
+      <w:proofErr w:type="gramStart"/>
+      <w:r>
+        <w:rPr>
+          <w:rFonts w:eastAsia="Times New Roman" w:cstheme="minorHAnsi"/>
+          <w:color w:val="FFFFFF" w:themeColor="background1"/>
+          <w:kern w:val="0"/>
+          <w:sz w:val="21"/>
+          <w:szCs w:val="21"/>
+          <w:lang w:eastAsia="en-NZ"/>
+          <w14:ligatures w14:val="none"/>
+        </w:rPr>
+        <w:t>pip</w:t>
+      </w:r>
+      <w:proofErr w:type="gramEnd"/>
     </w:p>
     <w:p>
       <w:pPr>
@@ -974,7 +1557,23 @@
           <w:rFonts w:cstheme="minorHAnsi"/>
           <w:lang w:val="en-US"/>
         </w:rPr>
-        <w:t xml:space="preserve">create or update requirement.txt file </w:t>
+        <w:t xml:space="preserve">create or update requirement.txt </w:t>
+      </w:r>
+      <w:proofErr w:type="gramStart"/>
+      <w:r>
+        <w:rPr>
+          <w:rFonts w:cstheme="minorHAnsi"/>
+          <w:lang w:val="en-US"/>
+        </w:rPr>
+        <w:t>file</w:t>
+      </w:r>
+      <w:proofErr w:type="gramEnd"/>
+      <w:r>
+        <w:rPr>
+          <w:rFonts w:cstheme="minorHAnsi"/>
+          <w:lang w:val="en-US"/>
+        </w:rPr>
+        <w:t xml:space="preserve"> </w:t>
       </w:r>
     </w:p>
     <w:p>
@@ -1054,7 +1653,23 @@
           <w:rFonts w:cstheme="minorHAnsi"/>
           <w:lang w:val="en-US"/>
         </w:rPr>
-        <w:t xml:space="preserve">Go to main project folder where environment folder –‘env’ exits </w:t>
+        <w:t xml:space="preserve">Go to main project folder where environment folder </w:t>
+      </w:r>
+      <w:proofErr w:type="gramStart"/>
+      <w:r>
+        <w:rPr>
+          <w:rFonts w:cstheme="minorHAnsi"/>
+          <w:lang w:val="en-US"/>
+        </w:rPr>
+        <w:t>–‘</w:t>
+      </w:r>
+      <w:proofErr w:type="gramEnd"/>
+      <w:r>
+        <w:rPr>
+          <w:rFonts w:cstheme="minorHAnsi"/>
+          <w:lang w:val="en-US"/>
+        </w:rPr>
+        <w:t xml:space="preserve">env’ exits </w:t>
       </w:r>
     </w:p>
     <w:p>
@@ -1073,12 +1688,21 @@
         </w:rPr>
         <w:t xml:space="preserve">Activate </w:t>
       </w:r>
-      <w:r>
-        <w:rPr>
-          <w:rFonts w:cstheme="minorHAnsi"/>
-          <w:lang w:val="en-US"/>
-        </w:rPr>
-        <w:t xml:space="preserve">environment </w:t>
+      <w:proofErr w:type="gramStart"/>
+      <w:r>
+        <w:rPr>
+          <w:rFonts w:cstheme="minorHAnsi"/>
+          <w:lang w:val="en-US"/>
+        </w:rPr>
+        <w:t>environment</w:t>
+      </w:r>
+      <w:proofErr w:type="gramEnd"/>
+      <w:r>
+        <w:rPr>
+          <w:rFonts w:cstheme="minorHAnsi"/>
+          <w:lang w:val="en-US"/>
+        </w:rPr>
+        <w:t xml:space="preserve"> </w:t>
       </w:r>
     </w:p>
     <w:p>
@@ -1095,8 +1719,17 @@
           <w:rFonts w:cstheme="minorHAnsi"/>
           <w:lang w:val="en-US"/>
         </w:rPr>
-        <w:t>Install packages from requirements.txt file</w:t>
-      </w:r>
+        <w:t xml:space="preserve">Install packages from requirements.txt </w:t>
+      </w:r>
+      <w:proofErr w:type="gramStart"/>
+      <w:r>
+        <w:rPr>
+          <w:rFonts w:cstheme="minorHAnsi"/>
+          <w:lang w:val="en-US"/>
+        </w:rPr>
+        <w:t>file</w:t>
+      </w:r>
+      <w:proofErr w:type="gramEnd"/>
     </w:p>
     <w:p>
       <w:pPr>
@@ -1125,6 +1758,7 @@
         </w:rPr>
         <w:t xml:space="preserve">pip install -r </w:t>
       </w:r>
+      <w:proofErr w:type="gramStart"/>
       <w:r>
         <w:rPr>
           <w:rFonts w:eastAsia="Times New Roman" w:cstheme="minorHAnsi"/>
@@ -1149,6 +1783,7 @@
         </w:rPr>
         <w:t>.txt</w:t>
       </w:r>
+      <w:proofErr w:type="gramEnd"/>
     </w:p>
     <w:p>
       <w:pPr>
@@ -1183,9 +1818,21 @@
           <w:bCs/>
           <w:lang w:val="en-US"/>
         </w:rPr>
-        <w:lastRenderedPageBreak/>
-        <w:t>Create Django Project kiwiFeeds</w:t>
-      </w:r>
+        <w:t xml:space="preserve">Create Django Project </w:t>
+      </w:r>
+      <w:proofErr w:type="spellStart"/>
+      <w:proofErr w:type="gramStart"/>
+      <w:r>
+        <w:rPr>
+          <w:rFonts w:cstheme="minorHAnsi"/>
+          <w:b/>
+          <w:bCs/>
+          <w:lang w:val="en-US"/>
+        </w:rPr>
+        <w:t>kiwiFeeds</w:t>
+      </w:r>
+      <w:proofErr w:type="spellEnd"/>
+      <w:proofErr w:type="gramEnd"/>
     </w:p>
     <w:p>
       <w:pPr>
@@ -1202,18 +1849,72 @@
           <w14:ligatures w14:val="none"/>
         </w:rPr>
       </w:pPr>
-      <w:r>
-        <w:rPr>
-          <w:rFonts w:eastAsia="Times New Roman" w:cstheme="minorHAnsi"/>
-          <w:color w:val="FFFFFF" w:themeColor="background1"/>
-          <w:kern w:val="0"/>
-          <w:sz w:val="21"/>
-          <w:szCs w:val="21"/>
-          <w:lang w:eastAsia="en-NZ"/>
-          <w14:ligatures w14:val="none"/>
-        </w:rPr>
-        <w:t>django-admin startproject project_kiwifeeds</w:t>
-      </w:r>
+      <w:proofErr w:type="spellStart"/>
+      <w:r>
+        <w:rPr>
+          <w:rFonts w:eastAsia="Times New Roman" w:cstheme="minorHAnsi"/>
+          <w:color w:val="FFFFFF" w:themeColor="background1"/>
+          <w:kern w:val="0"/>
+          <w:sz w:val="21"/>
+          <w:szCs w:val="21"/>
+          <w:lang w:eastAsia="en-NZ"/>
+          <w14:ligatures w14:val="none"/>
+        </w:rPr>
+        <w:t>django</w:t>
+      </w:r>
+      <w:proofErr w:type="spellEnd"/>
+      <w:r>
+        <w:rPr>
+          <w:rFonts w:eastAsia="Times New Roman" w:cstheme="minorHAnsi"/>
+          <w:color w:val="FFFFFF" w:themeColor="background1"/>
+          <w:kern w:val="0"/>
+          <w:sz w:val="21"/>
+          <w:szCs w:val="21"/>
+          <w:lang w:eastAsia="en-NZ"/>
+          <w14:ligatures w14:val="none"/>
+        </w:rPr>
+        <w:t xml:space="preserve">-admin </w:t>
+      </w:r>
+      <w:proofErr w:type="spellStart"/>
+      <w:r>
+        <w:rPr>
+          <w:rFonts w:eastAsia="Times New Roman" w:cstheme="minorHAnsi"/>
+          <w:color w:val="FFFFFF" w:themeColor="background1"/>
+          <w:kern w:val="0"/>
+          <w:sz w:val="21"/>
+          <w:szCs w:val="21"/>
+          <w:lang w:eastAsia="en-NZ"/>
+          <w14:ligatures w14:val="none"/>
+        </w:rPr>
+        <w:t>startproject</w:t>
+      </w:r>
+      <w:proofErr w:type="spellEnd"/>
+      <w:r>
+        <w:rPr>
+          <w:rFonts w:eastAsia="Times New Roman" w:cstheme="minorHAnsi"/>
+          <w:color w:val="FFFFFF" w:themeColor="background1"/>
+          <w:kern w:val="0"/>
+          <w:sz w:val="21"/>
+          <w:szCs w:val="21"/>
+          <w:lang w:eastAsia="en-NZ"/>
+          <w14:ligatures w14:val="none"/>
+        </w:rPr>
+        <w:t xml:space="preserve"> </w:t>
+      </w:r>
+      <w:proofErr w:type="spellStart"/>
+      <w:r>
+        <w:rPr>
+          <w:rFonts w:eastAsia="Times New Roman" w:cstheme="minorHAnsi"/>
+          <w:color w:val="FFFFFF" w:themeColor="background1"/>
+          <w:kern w:val="0"/>
+          <w:sz w:val="21"/>
+          <w:szCs w:val="21"/>
+          <w:lang w:eastAsia="en-NZ"/>
+          <w14:ligatures w14:val="none"/>
+        </w:rPr>
+        <w:t>project_kiwifeeds</w:t>
+      </w:r>
+      <w:proofErr w:type="spellEnd"/>
     </w:p>
     <w:p>
       <w:pPr>
@@ -1247,8 +1948,30 @@
           <w:bCs/>
           <w:lang w:val="en-US"/>
         </w:rPr>
-        <w:t>Navigate to Project Folder project_kiwifeeds</w:t>
-      </w:r>
+        <w:t xml:space="preserve">Navigate to Project Folder </w:t>
+      </w:r>
+      <w:proofErr w:type="spellStart"/>
+      <w:r>
+        <w:rPr>
+          <w:rFonts w:cstheme="minorHAnsi"/>
+          <w:b/>
+          <w:bCs/>
+          <w:lang w:val="en-US"/>
+        </w:rPr>
+        <w:t>project_</w:t>
+      </w:r>
+      <w:proofErr w:type="gramStart"/>
+      <w:r>
+        <w:rPr>
+          <w:rFonts w:cstheme="minorHAnsi"/>
+          <w:b/>
+          <w:bCs/>
+          <w:lang w:val="en-US"/>
+        </w:rPr>
+        <w:t>kiwifeeds</w:t>
+      </w:r>
+      <w:proofErr w:type="spellEnd"/>
+      <w:proofErr w:type="gramEnd"/>
     </w:p>
     <w:p>
       <w:pPr>
@@ -1275,8 +1998,22 @@
           <w:lang w:eastAsia="en-NZ"/>
           <w14:ligatures w14:val="none"/>
         </w:rPr>
-        <w:t>Cd project_kiwifeeds</w:t>
-      </w:r>
+        <w:t xml:space="preserve">Cd </w:t>
+      </w:r>
+      <w:proofErr w:type="spellStart"/>
+      <w:r>
+        <w:rPr>
+          <w:rFonts w:eastAsia="Times New Roman" w:cstheme="minorHAnsi"/>
+          <w:color w:val="FFFFFF" w:themeColor="background1"/>
+          <w:kern w:val="0"/>
+          <w:sz w:val="21"/>
+          <w:szCs w:val="21"/>
+          <w:lang w:eastAsia="en-NZ"/>
+          <w14:ligatures w14:val="none"/>
+        </w:rPr>
+        <w:t>project_kiwifeeds</w:t>
+      </w:r>
+      <w:proofErr w:type="spellEnd"/>
     </w:p>
     <w:p>
       <w:pPr>
@@ -1345,7 +2082,59 @@
           <w:lang w:eastAsia="en-NZ"/>
           <w14:ligatures w14:val="none"/>
         </w:rPr>
-        <w:t xml:space="preserve">python manage.py startapp app_restaurant </w:t>
+        <w:t xml:space="preserve">python manage.py </w:t>
+      </w:r>
+      <w:proofErr w:type="spellStart"/>
+      <w:r>
+        <w:rPr>
+          <w:rFonts w:eastAsia="Times New Roman" w:cstheme="minorHAnsi"/>
+          <w:color w:val="FFFFFF" w:themeColor="background1"/>
+          <w:kern w:val="0"/>
+          <w:sz w:val="21"/>
+          <w:szCs w:val="21"/>
+          <w:lang w:eastAsia="en-NZ"/>
+          <w14:ligatures w14:val="none"/>
+        </w:rPr>
+        <w:t>startapp</w:t>
+      </w:r>
+      <w:proofErr w:type="spellEnd"/>
+      <w:r>
+        <w:rPr>
+          <w:rFonts w:eastAsia="Times New Roman" w:cstheme="minorHAnsi"/>
+          <w:color w:val="FFFFFF" w:themeColor="background1"/>
+          <w:kern w:val="0"/>
+          <w:sz w:val="21"/>
+          <w:szCs w:val="21"/>
+          <w:lang w:eastAsia="en-NZ"/>
+          <w14:ligatures w14:val="none"/>
+        </w:rPr>
+        <w:t xml:space="preserve"> </w:t>
+      </w:r>
+      <w:proofErr w:type="spellStart"/>
+      <w:r>
+        <w:rPr>
+          <w:rFonts w:eastAsia="Times New Roman" w:cstheme="minorHAnsi"/>
+          <w:color w:val="FFFFFF" w:themeColor="background1"/>
+          <w:kern w:val="0"/>
+          <w:sz w:val="21"/>
+          <w:szCs w:val="21"/>
+          <w:lang w:eastAsia="en-NZ"/>
+          <w14:ligatures w14:val="none"/>
+        </w:rPr>
+        <w:t>app_restaurant</w:t>
+      </w:r>
+      <w:proofErr w:type="spellEnd"/>
+      <w:r>
+        <w:rPr>
+          <w:rFonts w:eastAsia="Times New Roman" w:cstheme="minorHAnsi"/>
+          <w:color w:val="FFFFFF" w:themeColor="background1"/>
+          <w:kern w:val="0"/>
+          <w:sz w:val="21"/>
+          <w:szCs w:val="21"/>
+          <w:lang w:eastAsia="en-NZ"/>
+          <w14:ligatures w14:val="none"/>
+        </w:rPr>
+        <w:t xml:space="preserve"> </w:t>
       </w:r>
     </w:p>
     <w:p>
@@ -1510,7 +2299,47 @@
           <w:lang w:eastAsia="en-NZ"/>
           <w14:ligatures w14:val="none"/>
         </w:rPr>
-        <w:t>'app_restaurant'</w:t>
+        <w:t>'</w:t>
+      </w:r>
+      <w:proofErr w:type="spellStart"/>
+      <w:proofErr w:type="gramStart"/>
+      <w:r>
+        <w:rPr>
+          <w:rFonts w:eastAsia="Times New Roman" w:cstheme="minorHAnsi"/>
+          <w:color w:val="CE9178"/>
+          <w:kern w:val="0"/>
+          <w:sz w:val="21"/>
+          <w:szCs w:val="21"/>
+          <w:lang w:eastAsia="en-NZ"/>
+          <w14:ligatures w14:val="none"/>
+        </w:rPr>
+        <w:t>app</w:t>
+      </w:r>
+      <w:proofErr w:type="gramEnd"/>
+      <w:r>
+        <w:rPr>
+          <w:rFonts w:eastAsia="Times New Roman" w:cstheme="minorHAnsi"/>
+          <w:color w:val="CE9178"/>
+          <w:kern w:val="0"/>
+          <w:sz w:val="21"/>
+          <w:szCs w:val="21"/>
+          <w:lang w:eastAsia="en-NZ"/>
+          <w14:ligatures w14:val="none"/>
+        </w:rPr>
+        <w:t>_restaurant</w:t>
+      </w:r>
+      <w:proofErr w:type="spellEnd"/>
+      <w:r>
+        <w:rPr>
+          <w:rFonts w:eastAsia="Times New Roman" w:cstheme="minorHAnsi"/>
+          <w:color w:val="CE9178"/>
+          <w:kern w:val="0"/>
+          <w:sz w:val="21"/>
+          <w:szCs w:val="21"/>
+          <w:lang w:eastAsia="en-NZ"/>
+          <w14:ligatures w14:val="none"/>
+        </w:rPr>
+        <w:t>'</w:t>
       </w:r>
       <w:r>
         <w:rPr>
@@ -1584,7 +2413,27 @@
           <w:bCs/>
           <w:lang w:val="en-US"/>
         </w:rPr>
-        <w:t xml:space="preserve">Create utility folder in main project folder </w:t>
+        <w:t xml:space="preserve">Create utility folder in main project </w:t>
+      </w:r>
+      <w:proofErr w:type="gramStart"/>
+      <w:r>
+        <w:rPr>
+          <w:rFonts w:cstheme="minorHAnsi"/>
+          <w:b/>
+          <w:bCs/>
+          <w:lang w:val="en-US"/>
+        </w:rPr>
+        <w:t>folder</w:t>
+      </w:r>
+      <w:proofErr w:type="gramEnd"/>
+      <w:r>
+        <w:rPr>
+          <w:rFonts w:cstheme="minorHAnsi"/>
+          <w:b/>
+          <w:bCs/>
+          <w:lang w:val="en-US"/>
+        </w:rPr>
+        <w:t xml:space="preserve"> </w:t>
       </w:r>
     </w:p>
     <w:p>
@@ -1618,8 +2467,17 @@
           <w:rFonts w:cstheme="minorHAnsi"/>
           <w:lang w:val="en-US"/>
         </w:rPr>
-        <w:t>static/defaultImages</w:t>
-      </w:r>
+        <w:t>static/</w:t>
+      </w:r>
+      <w:proofErr w:type="spellStart"/>
+      <w:r>
+        <w:rPr>
+          <w:rFonts w:cstheme="minorHAnsi"/>
+          <w:lang w:val="en-US"/>
+        </w:rPr>
+        <w:t>defaultImages</w:t>
+      </w:r>
+      <w:proofErr w:type="spellEnd"/>
     </w:p>
     <w:p>
       <w:pPr>
@@ -1652,7 +2510,15 @@
           <w:rFonts w:cstheme="minorHAnsi"/>
           <w:lang w:val="en-US"/>
         </w:rPr>
-        <w:t>media/restaurant/menu</w:t>
+        <w:t>media/restaurant/</w:t>
+      </w:r>
+      <w:proofErr w:type="spellStart"/>
+      <w:r>
+        <w:rPr>
+          <w:rFonts w:cstheme="minorHAnsi"/>
+          <w:lang w:val="en-US"/>
+        </w:rPr>
+        <w:t>menu</w:t>
       </w:r>
       <w:r>
         <w:rPr>
@@ -1668,6 +2534,7 @@
         </w:rPr>
         <w:t>tem</w:t>
       </w:r>
+      <w:proofErr w:type="spellEnd"/>
     </w:p>
     <w:p>
       <w:pPr>
@@ -1683,8 +2550,17 @@
           <w:rFonts w:cstheme="minorHAnsi"/>
           <w:lang w:val="en-US"/>
         </w:rPr>
-        <w:t>media/restaurant/resturantImages</w:t>
-      </w:r>
+        <w:t>media/restaurant/</w:t>
+      </w:r>
+      <w:proofErr w:type="spellStart"/>
+      <w:r>
+        <w:rPr>
+          <w:rFonts w:cstheme="minorHAnsi"/>
+          <w:lang w:val="en-US"/>
+        </w:rPr>
+        <w:t>resturantImages</w:t>
+      </w:r>
+      <w:proofErr w:type="spellEnd"/>
     </w:p>
     <w:p>
       <w:pPr>
@@ -1795,6 +2671,7 @@
           <w:rFonts w:cstheme="minorHAnsi"/>
           <w:lang w:val="en-US"/>
         </w:rPr>
+        <w:lastRenderedPageBreak/>
         <w:t>templates/components</w:t>
       </w:r>
     </w:p>
@@ -1908,8 +2785,24 @@
           <w:lang w:eastAsia="en-NZ"/>
           <w14:ligatures w14:val="none"/>
         </w:rPr>
-        <w:t>import os</w:t>
-      </w:r>
+        <w:t xml:space="preserve">import </w:t>
+      </w:r>
+      <w:proofErr w:type="spellStart"/>
+      <w:proofErr w:type="gramStart"/>
+      <w:r>
+        <w:rPr>
+          <w:rFonts w:eastAsia="Times New Roman" w:cstheme="minorHAnsi"/>
+          <w:color w:val="FFFFFF" w:themeColor="background1"/>
+          <w:kern w:val="0"/>
+          <w:sz w:val="21"/>
+          <w:szCs w:val="21"/>
+          <w:lang w:eastAsia="en-NZ"/>
+          <w14:ligatures w14:val="none"/>
+        </w:rPr>
+        <w:t>os</w:t>
+      </w:r>
+      <w:proofErr w:type="spellEnd"/>
+      <w:proofErr w:type="gramEnd"/>
     </w:p>
     <w:p>
       <w:pPr>
@@ -2008,7 +2901,47 @@
           <w:lang w:eastAsia="en-NZ"/>
           <w14:ligatures w14:val="none"/>
         </w:rPr>
-        <w:t xml:space="preserve">        'BACKEND': 'django.template.backends.django.DjangoTemplates',</w:t>
+        <w:t xml:space="preserve">        'BACKEND': '</w:t>
+      </w:r>
+      <w:proofErr w:type="spellStart"/>
+      <w:proofErr w:type="gramStart"/>
+      <w:r>
+        <w:rPr>
+          <w:rFonts w:eastAsia="Times New Roman" w:cstheme="minorHAnsi"/>
+          <w:color w:val="FFFFFF" w:themeColor="background1"/>
+          <w:kern w:val="0"/>
+          <w:sz w:val="21"/>
+          <w:szCs w:val="21"/>
+          <w:lang w:eastAsia="en-NZ"/>
+          <w14:ligatures w14:val="none"/>
+        </w:rPr>
+        <w:t>django.template</w:t>
+      </w:r>
+      <w:proofErr w:type="gramEnd"/>
+      <w:r>
+        <w:rPr>
+          <w:rFonts w:eastAsia="Times New Roman" w:cstheme="minorHAnsi"/>
+          <w:color w:val="FFFFFF" w:themeColor="background1"/>
+          <w:kern w:val="0"/>
+          <w:sz w:val="21"/>
+          <w:szCs w:val="21"/>
+          <w:lang w:eastAsia="en-NZ"/>
+          <w14:ligatures w14:val="none"/>
+        </w:rPr>
+        <w:t>.backends.django.DjangoTemplates</w:t>
+      </w:r>
+      <w:proofErr w:type="spellEnd"/>
+      <w:r>
+        <w:rPr>
+          <w:rFonts w:eastAsia="Times New Roman" w:cstheme="minorHAnsi"/>
+          <w:color w:val="FFFFFF" w:themeColor="background1"/>
+          <w:kern w:val="0"/>
+          <w:sz w:val="21"/>
+          <w:szCs w:val="21"/>
+          <w:lang w:eastAsia="en-NZ"/>
+          <w14:ligatures w14:val="none"/>
+        </w:rPr>
+        <w:t>',</w:t>
       </w:r>
     </w:p>
     <w:p>
@@ -2036,7 +2969,47 @@
           <w:lang w:eastAsia="en-NZ"/>
           <w14:ligatures w14:val="none"/>
         </w:rPr>
-        <w:t xml:space="preserve">        'DIRS': [os.path.join(BASE_DIR, 'templates')],</w:t>
+        <w:t xml:space="preserve">        'DIRS': [</w:t>
+      </w:r>
+      <w:proofErr w:type="spellStart"/>
+      <w:proofErr w:type="gramStart"/>
+      <w:r>
+        <w:rPr>
+          <w:rFonts w:eastAsia="Times New Roman" w:cstheme="minorHAnsi"/>
+          <w:color w:val="FFFFFF" w:themeColor="background1"/>
+          <w:kern w:val="0"/>
+          <w:sz w:val="21"/>
+          <w:szCs w:val="21"/>
+          <w:lang w:eastAsia="en-NZ"/>
+          <w14:ligatures w14:val="none"/>
+        </w:rPr>
+        <w:t>os.path</w:t>
+      </w:r>
+      <w:proofErr w:type="gramEnd"/>
+      <w:r>
+        <w:rPr>
+          <w:rFonts w:eastAsia="Times New Roman" w:cstheme="minorHAnsi"/>
+          <w:color w:val="FFFFFF" w:themeColor="background1"/>
+          <w:kern w:val="0"/>
+          <w:sz w:val="21"/>
+          <w:szCs w:val="21"/>
+          <w:lang w:eastAsia="en-NZ"/>
+          <w14:ligatures w14:val="none"/>
+        </w:rPr>
+        <w:t>.join</w:t>
+      </w:r>
+      <w:proofErr w:type="spellEnd"/>
+      <w:r>
+        <w:rPr>
+          <w:rFonts w:eastAsia="Times New Roman" w:cstheme="minorHAnsi"/>
+          <w:color w:val="FFFFFF" w:themeColor="background1"/>
+          <w:kern w:val="0"/>
+          <w:sz w:val="21"/>
+          <w:szCs w:val="21"/>
+          <w:lang w:eastAsia="en-NZ"/>
+          <w14:ligatures w14:val="none"/>
+        </w:rPr>
+        <w:t>(BASE_DIR, 'templates')],</w:t>
       </w:r>
     </w:p>
     <w:p>
@@ -2155,7 +3128,6 @@
           <w:bCs/>
           <w:lang w:val="en-US"/>
         </w:rPr>
-        <w:lastRenderedPageBreak/>
         <w:t xml:space="preserve">Setup </w:t>
       </w:r>
       <w:r>
@@ -2191,8 +3163,17 @@
           <w:rFonts w:cstheme="minorHAnsi"/>
           <w:lang w:val="en-US"/>
         </w:rPr>
-        <w:t>Define the path to your static root directory in setting.py file</w:t>
-      </w:r>
+        <w:t xml:space="preserve">Define the path to your static root directory in setting.py </w:t>
+      </w:r>
+      <w:proofErr w:type="gramStart"/>
+      <w:r>
+        <w:rPr>
+          <w:rFonts w:cstheme="minorHAnsi"/>
+          <w:lang w:val="en-US"/>
+        </w:rPr>
+        <w:t>file</w:t>
+      </w:r>
+      <w:proofErr w:type="gramEnd"/>
     </w:p>
     <w:p>
       <w:pPr>
@@ -2221,6 +3202,7 @@
         </w:rPr>
         <w:t>STATICFILES_DIRS</w:t>
       </w:r>
+      <w:proofErr w:type="gramStart"/>
       <w:r>
         <w:rPr>
           <w:rFonts w:eastAsia="Times New Roman" w:cstheme="minorHAnsi"/>
@@ -2245,6 +3227,7 @@
         </w:rPr>
         <w:t>[</w:t>
       </w:r>
+      <w:proofErr w:type="gramEnd"/>
       <w:r>
         <w:rPr>
           <w:rFonts w:eastAsia="Times New Roman" w:cstheme="minorHAnsi"/>
@@ -2439,7 +3422,33 @@
           <w:lang w:eastAsia="en-NZ"/>
           <w14:ligatures w14:val="none"/>
         </w:rPr>
-        <w:t>'staticfiles'</w:t>
+        <w:t>'</w:t>
+      </w:r>
+      <w:proofErr w:type="spellStart"/>
+      <w:r>
+        <w:rPr>
+          <w:rFonts w:eastAsia="Times New Roman" w:cstheme="minorHAnsi"/>
+          <w:color w:val="CE9178"/>
+          <w:kern w:val="0"/>
+          <w:sz w:val="21"/>
+          <w:szCs w:val="21"/>
+          <w:lang w:eastAsia="en-NZ"/>
+          <w14:ligatures w14:val="none"/>
+        </w:rPr>
+        <w:t>staticfiles</w:t>
+      </w:r>
+      <w:proofErr w:type="spellEnd"/>
+      <w:r>
+        <w:rPr>
+          <w:rFonts w:eastAsia="Times New Roman" w:cstheme="minorHAnsi"/>
+          <w:color w:val="CE9178"/>
+          <w:kern w:val="0"/>
+          <w:sz w:val="21"/>
+          <w:szCs w:val="21"/>
+          <w:lang w:eastAsia="en-NZ"/>
+          <w14:ligatures w14:val="none"/>
+        </w:rPr>
+        <w:t>'</w:t>
       </w:r>
     </w:p>
     <w:p>
@@ -2498,7 +3507,23 @@
           <w:lang w:val="en-US"/>
         </w:rPr>
         <w:tab/>
-        <w:t xml:space="preserve">Add url.py file </w:t>
+        <w:t xml:space="preserve">Add url.py </w:t>
+      </w:r>
+      <w:proofErr w:type="gramStart"/>
+      <w:r>
+        <w:rPr>
+          <w:rFonts w:cstheme="minorHAnsi"/>
+          <w:lang w:val="en-US"/>
+        </w:rPr>
+        <w:t>file</w:t>
+      </w:r>
+      <w:proofErr w:type="gramEnd"/>
+      <w:r>
+        <w:rPr>
+          <w:rFonts w:cstheme="minorHAnsi"/>
+          <w:lang w:val="en-US"/>
+        </w:rPr>
+        <w:t xml:space="preserve"> </w:t>
       </w:r>
     </w:p>
     <w:p>
@@ -2562,6 +3587,7 @@
         </w:rPr>
         <w:t xml:space="preserve"> </w:t>
       </w:r>
+      <w:proofErr w:type="spellStart"/>
       <w:r>
         <w:rPr>
           <w:rFonts w:eastAsia="Times New Roman" w:cstheme="minorHAnsi"/>
@@ -2598,6 +3624,7 @@
         </w:rPr>
         <w:t>conf</w:t>
       </w:r>
+      <w:proofErr w:type="spellEnd"/>
       <w:r>
         <w:rPr>
           <w:rFonts w:eastAsia="Times New Roman" w:cstheme="minorHAnsi"/>
@@ -2672,7 +3699,59 @@
           <w:lang w:eastAsia="en-NZ"/>
           <w14:ligatures w14:val="none"/>
         </w:rPr>
-        <w:t>from django.conf.urls.static import static</w:t>
+        <w:t xml:space="preserve">from </w:t>
+      </w:r>
+      <w:proofErr w:type="spellStart"/>
+      <w:r>
+        <w:rPr>
+          <w:rFonts w:eastAsia="Times New Roman" w:cstheme="minorHAnsi"/>
+          <w:color w:val="FFFFFF" w:themeColor="background1"/>
+          <w:kern w:val="0"/>
+          <w:sz w:val="21"/>
+          <w:szCs w:val="21"/>
+          <w:lang w:eastAsia="en-NZ"/>
+          <w14:ligatures w14:val="none"/>
+        </w:rPr>
+        <w:t>django.</w:t>
+      </w:r>
+      <w:proofErr w:type="gramStart"/>
+      <w:r>
+        <w:rPr>
+          <w:rFonts w:eastAsia="Times New Roman" w:cstheme="minorHAnsi"/>
+          <w:color w:val="FFFFFF" w:themeColor="background1"/>
+          <w:kern w:val="0"/>
+          <w:sz w:val="21"/>
+          <w:szCs w:val="21"/>
+          <w:lang w:eastAsia="en-NZ"/>
+          <w14:ligatures w14:val="none"/>
+        </w:rPr>
+        <w:t>conf.urls</w:t>
+      </w:r>
+      <w:proofErr w:type="gramEnd"/>
+      <w:r>
+        <w:rPr>
+          <w:rFonts w:eastAsia="Times New Roman" w:cstheme="minorHAnsi"/>
+          <w:color w:val="FFFFFF" w:themeColor="background1"/>
+          <w:kern w:val="0"/>
+          <w:sz w:val="21"/>
+          <w:szCs w:val="21"/>
+          <w:lang w:eastAsia="en-NZ"/>
+          <w14:ligatures w14:val="none"/>
+        </w:rPr>
+        <w:t>.static</w:t>
+      </w:r>
+      <w:proofErr w:type="spellEnd"/>
+      <w:r>
+        <w:rPr>
+          <w:rFonts w:eastAsia="Times New Roman" w:cstheme="minorHAnsi"/>
+          <w:color w:val="FFFFFF" w:themeColor="background1"/>
+          <w:kern w:val="0"/>
+          <w:sz w:val="21"/>
+          <w:szCs w:val="21"/>
+          <w:lang w:eastAsia="en-NZ"/>
+          <w14:ligatures w14:val="none"/>
+        </w:rPr>
+        <w:t xml:space="preserve"> import static</w:t>
       </w:r>
     </w:p>
     <w:p>
@@ -2716,7 +3795,35 @@
           <w:lang w:eastAsia="en-NZ"/>
           <w14:ligatures w14:val="none"/>
         </w:rPr>
-        <w:t>if settings.DEBUG:</w:t>
+        <w:t xml:space="preserve">if </w:t>
+      </w:r>
+      <w:proofErr w:type="spellStart"/>
+      <w:proofErr w:type="gramStart"/>
+      <w:r>
+        <w:rPr>
+          <w:rFonts w:eastAsia="Times New Roman" w:cstheme="minorHAnsi"/>
+          <w:color w:val="FFFFFF" w:themeColor="background1"/>
+          <w:kern w:val="0"/>
+          <w:sz w:val="21"/>
+          <w:szCs w:val="21"/>
+          <w:lang w:eastAsia="en-NZ"/>
+          <w14:ligatures w14:val="none"/>
+        </w:rPr>
+        <w:t>settings.DEBUG</w:t>
+      </w:r>
+      <w:proofErr w:type="spellEnd"/>
+      <w:proofErr w:type="gramEnd"/>
+      <w:r>
+        <w:rPr>
+          <w:rFonts w:eastAsia="Times New Roman" w:cstheme="minorHAnsi"/>
+          <w:color w:val="FFFFFF" w:themeColor="background1"/>
+          <w:kern w:val="0"/>
+          <w:sz w:val="21"/>
+          <w:szCs w:val="21"/>
+          <w:lang w:eastAsia="en-NZ"/>
+          <w14:ligatures w14:val="none"/>
+        </w:rPr>
+        <w:t>:</w:t>
       </w:r>
     </w:p>
     <w:p>
@@ -2734,17 +3841,123 @@
           <w14:ligatures w14:val="none"/>
         </w:rPr>
       </w:pPr>
-      <w:r>
-        <w:rPr>
-          <w:rFonts w:eastAsia="Times New Roman" w:cstheme="minorHAnsi"/>
-          <w:color w:val="FFFFFF" w:themeColor="background1"/>
-          <w:kern w:val="0"/>
-          <w:sz w:val="21"/>
-          <w:szCs w:val="21"/>
-          <w:lang w:eastAsia="en-NZ"/>
-          <w14:ligatures w14:val="none"/>
-        </w:rPr>
-        <w:t>urlpatterns += static(settings.STATIC_URL, document_root=settings.STATIC_ROOT)</w:t>
+      <w:proofErr w:type="spellStart"/>
+      <w:r>
+        <w:rPr>
+          <w:rFonts w:eastAsia="Times New Roman" w:cstheme="minorHAnsi"/>
+          <w:color w:val="FFFFFF" w:themeColor="background1"/>
+          <w:kern w:val="0"/>
+          <w:sz w:val="21"/>
+          <w:szCs w:val="21"/>
+          <w:lang w:eastAsia="en-NZ"/>
+          <w14:ligatures w14:val="none"/>
+        </w:rPr>
+        <w:t>urlpatterns</w:t>
+      </w:r>
+      <w:proofErr w:type="spellEnd"/>
+      <w:r>
+        <w:rPr>
+          <w:rFonts w:eastAsia="Times New Roman" w:cstheme="minorHAnsi"/>
+          <w:color w:val="FFFFFF" w:themeColor="background1"/>
+          <w:kern w:val="0"/>
+          <w:sz w:val="21"/>
+          <w:szCs w:val="21"/>
+          <w:lang w:eastAsia="en-NZ"/>
+          <w14:ligatures w14:val="none"/>
+        </w:rPr>
+        <w:t xml:space="preserve"> += </w:t>
+      </w:r>
+      <w:proofErr w:type="gramStart"/>
+      <w:r>
+        <w:rPr>
+          <w:rFonts w:eastAsia="Times New Roman" w:cstheme="minorHAnsi"/>
+          <w:color w:val="FFFFFF" w:themeColor="background1"/>
+          <w:kern w:val="0"/>
+          <w:sz w:val="21"/>
+          <w:szCs w:val="21"/>
+          <w:lang w:eastAsia="en-NZ"/>
+          <w14:ligatures w14:val="none"/>
+        </w:rPr>
+        <w:t>static(</w:t>
+      </w:r>
+      <w:proofErr w:type="spellStart"/>
+      <w:proofErr w:type="gramEnd"/>
+      <w:r>
+        <w:rPr>
+          <w:rFonts w:eastAsia="Times New Roman" w:cstheme="minorHAnsi"/>
+          <w:color w:val="FFFFFF" w:themeColor="background1"/>
+          <w:kern w:val="0"/>
+          <w:sz w:val="21"/>
+          <w:szCs w:val="21"/>
+          <w:lang w:eastAsia="en-NZ"/>
+          <w14:ligatures w14:val="none"/>
+        </w:rPr>
+        <w:t>settings.STATIC_URL</w:t>
+      </w:r>
+      <w:proofErr w:type="spellEnd"/>
+      <w:r>
+        <w:rPr>
+          <w:rFonts w:eastAsia="Times New Roman" w:cstheme="minorHAnsi"/>
+          <w:color w:val="FFFFFF" w:themeColor="background1"/>
+          <w:kern w:val="0"/>
+          <w:sz w:val="21"/>
+          <w:szCs w:val="21"/>
+          <w:lang w:eastAsia="en-NZ"/>
+          <w14:ligatures w14:val="none"/>
+        </w:rPr>
+        <w:t xml:space="preserve">, </w:t>
+      </w:r>
+      <w:proofErr w:type="spellStart"/>
+      <w:r>
+        <w:rPr>
+          <w:rFonts w:eastAsia="Times New Roman" w:cstheme="minorHAnsi"/>
+          <w:color w:val="FFFFFF" w:themeColor="background1"/>
+          <w:kern w:val="0"/>
+          <w:sz w:val="21"/>
+          <w:szCs w:val="21"/>
+          <w:lang w:eastAsia="en-NZ"/>
+          <w14:ligatures w14:val="none"/>
+        </w:rPr>
+        <w:t>document_root</w:t>
+      </w:r>
+      <w:proofErr w:type="spellEnd"/>
+      <w:r>
+        <w:rPr>
+          <w:rFonts w:eastAsia="Times New Roman" w:cstheme="minorHAnsi"/>
+          <w:color w:val="FFFFFF" w:themeColor="background1"/>
+          <w:kern w:val="0"/>
+          <w:sz w:val="21"/>
+          <w:szCs w:val="21"/>
+          <w:lang w:eastAsia="en-NZ"/>
+          <w14:ligatures w14:val="none"/>
+        </w:rPr>
+        <w:t>=</w:t>
+      </w:r>
+      <w:proofErr w:type="spellStart"/>
+      <w:r>
+        <w:rPr>
+          <w:rFonts w:eastAsia="Times New Roman" w:cstheme="minorHAnsi"/>
+          <w:color w:val="FFFFFF" w:themeColor="background1"/>
+          <w:kern w:val="0"/>
+          <w:sz w:val="21"/>
+          <w:szCs w:val="21"/>
+          <w:lang w:eastAsia="en-NZ"/>
+          <w14:ligatures w14:val="none"/>
+        </w:rPr>
+        <w:t>settings.STATIC_ROOT</w:t>
+      </w:r>
+      <w:proofErr w:type="spellEnd"/>
+      <w:r>
+        <w:rPr>
+          <w:rFonts w:eastAsia="Times New Roman" w:cstheme="minorHAnsi"/>
+          <w:color w:val="FFFFFF" w:themeColor="background1"/>
+          <w:kern w:val="0"/>
+          <w:sz w:val="21"/>
+          <w:szCs w:val="21"/>
+          <w:lang w:eastAsia="en-NZ"/>
+          <w14:ligatures w14:val="none"/>
+        </w:rPr>
+        <w:t>)</w:t>
       </w:r>
     </w:p>
     <w:p>
@@ -2900,8 +4113,17 @@
           <w:rFonts w:cstheme="minorHAnsi"/>
           <w:lang w:val="en-US"/>
         </w:rPr>
-        <w:t>Define the path to your media root directory in setting.py file</w:t>
-      </w:r>
+        <w:t xml:space="preserve">Define the path to your media root directory in setting.py </w:t>
+      </w:r>
+      <w:proofErr w:type="gramStart"/>
+      <w:r>
+        <w:rPr>
+          <w:rFonts w:cstheme="minorHAnsi"/>
+          <w:lang w:val="en-US"/>
+        </w:rPr>
+        <w:t>file</w:t>
+      </w:r>
+      <w:proofErr w:type="gramEnd"/>
     </w:p>
     <w:p>
       <w:pPr>
@@ -2928,7 +4150,33 @@
           <w:lang w:eastAsia="en-NZ"/>
           <w14:ligatures w14:val="none"/>
         </w:rPr>
-        <w:t># media url and path setting</w:t>
+        <w:t xml:space="preserve"># media </w:t>
+      </w:r>
+      <w:proofErr w:type="spellStart"/>
+      <w:r>
+        <w:rPr>
+          <w:rFonts w:eastAsia="Times New Roman" w:cstheme="minorHAnsi"/>
+          <w:color w:val="6A9955"/>
+          <w:kern w:val="0"/>
+          <w:sz w:val="21"/>
+          <w:szCs w:val="21"/>
+          <w:lang w:eastAsia="en-NZ"/>
+          <w14:ligatures w14:val="none"/>
+        </w:rPr>
+        <w:t>url</w:t>
+      </w:r>
+      <w:proofErr w:type="spellEnd"/>
+      <w:r>
+        <w:rPr>
+          <w:rFonts w:eastAsia="Times New Roman" w:cstheme="minorHAnsi"/>
+          <w:color w:val="6A9955"/>
+          <w:kern w:val="0"/>
+          <w:sz w:val="21"/>
+          <w:szCs w:val="21"/>
+          <w:lang w:eastAsia="en-NZ"/>
+          <w14:ligatures w14:val="none"/>
+        </w:rPr>
+        <w:t xml:space="preserve"> and path setting</w:t>
       </w:r>
     </w:p>
     <w:p>
@@ -3070,6 +4318,8 @@
         </w:rPr>
         <w:t xml:space="preserve"> </w:t>
       </w:r>
+      <w:proofErr w:type="spellStart"/>
+      <w:proofErr w:type="gramStart"/>
       <w:r>
         <w:rPr>
           <w:rFonts w:eastAsia="Times New Roman" w:cstheme="minorHAnsi"/>
@@ -3106,6 +4356,7 @@
         </w:rPr>
         <w:t>path</w:t>
       </w:r>
+      <w:proofErr w:type="gramEnd"/>
       <w:r>
         <w:rPr>
           <w:rFonts w:eastAsia="Times New Roman" w:cstheme="minorHAnsi"/>
@@ -3130,6 +4381,7 @@
         </w:rPr>
         <w:t>join</w:t>
       </w:r>
+      <w:proofErr w:type="spellEnd"/>
       <w:r>
         <w:rPr>
           <w:rFonts w:eastAsia="Times New Roman" w:cstheme="minorHAnsi"/>
@@ -3215,7 +4467,23 @@
           <w:rFonts w:cstheme="minorHAnsi"/>
           <w:lang w:val="en-US"/>
         </w:rPr>
-        <w:t xml:space="preserve">Add url.py file </w:t>
+        <w:t xml:space="preserve">Add url.py </w:t>
+      </w:r>
+      <w:proofErr w:type="gramStart"/>
+      <w:r>
+        <w:rPr>
+          <w:rFonts w:cstheme="minorHAnsi"/>
+          <w:lang w:val="en-US"/>
+        </w:rPr>
+        <w:t>file</w:t>
+      </w:r>
+      <w:proofErr w:type="gramEnd"/>
+      <w:r>
+        <w:rPr>
+          <w:rFonts w:cstheme="minorHAnsi"/>
+          <w:lang w:val="en-US"/>
+        </w:rPr>
+        <w:t xml:space="preserve"> </w:t>
       </w:r>
     </w:p>
     <w:p>
@@ -3238,6 +4506,7 @@
           <w:rFonts w:cstheme="minorHAnsi"/>
           <w:lang w:val="en-US"/>
         </w:rPr>
+        <w:lastRenderedPageBreak/>
         <w:tab/>
       </w:r>
       <w:r>
@@ -3264,6 +4533,8 @@
         </w:rPr>
         <w:t xml:space="preserve"> </w:t>
       </w:r>
+      <w:proofErr w:type="spellStart"/>
+      <w:proofErr w:type="gramStart"/>
       <w:r>
         <w:rPr>
           <w:rFonts w:eastAsia="Times New Roman" w:cstheme="minorHAnsi"/>
@@ -3286,7 +4557,21 @@
           <w:lang w:eastAsia="en-NZ"/>
           <w14:ligatures w14:val="none"/>
         </w:rPr>
-        <w:t>.DEBUG:</w:t>
+        <w:t>.DEBUG</w:t>
+      </w:r>
+      <w:proofErr w:type="spellEnd"/>
+      <w:proofErr w:type="gramEnd"/>
+      <w:r>
+        <w:rPr>
+          <w:rFonts w:eastAsia="Times New Roman" w:cstheme="minorHAnsi"/>
+          <w:color w:val="CCCCCC"/>
+          <w:kern w:val="0"/>
+          <w:sz w:val="21"/>
+          <w:szCs w:val="21"/>
+          <w:lang w:eastAsia="en-NZ"/>
+          <w14:ligatures w14:val="none"/>
+        </w:rPr>
+        <w:t>:</w:t>
       </w:r>
     </w:p>
     <w:p>
@@ -3340,6 +4625,7 @@
         </w:rPr>
         <w:tab/>
       </w:r>
+      <w:proofErr w:type="spellStart"/>
       <w:r>
         <w:rPr>
           <w:rFonts w:eastAsia="Times New Roman" w:cstheme="minorHAnsi"/>
@@ -3352,6 +4638,7 @@
         </w:rPr>
         <w:t>urlpatterns</w:t>
       </w:r>
+      <w:proofErr w:type="spellEnd"/>
       <w:r>
         <w:rPr>
           <w:rFonts w:eastAsia="Times New Roman" w:cstheme="minorHAnsi"/>
@@ -3388,6 +4675,7 @@
         </w:rPr>
         <w:t xml:space="preserve"> </w:t>
       </w:r>
+      <w:proofErr w:type="gramStart"/>
       <w:r>
         <w:rPr>
           <w:rFonts w:eastAsia="Times New Roman" w:cstheme="minorHAnsi"/>
@@ -3412,6 +4700,8 @@
         </w:rPr>
         <w:t>(</w:t>
       </w:r>
+      <w:proofErr w:type="spellStart"/>
+      <w:proofErr w:type="gramEnd"/>
       <w:r>
         <w:rPr>
           <w:rFonts w:eastAsia="Times New Roman" w:cstheme="minorHAnsi"/>
@@ -3434,8 +4724,22 @@
           <w:lang w:eastAsia="en-NZ"/>
           <w14:ligatures w14:val="none"/>
         </w:rPr>
-        <w:t xml:space="preserve">.MEDIA_URL, </w:t>
-      </w:r>
+        <w:t>.MEDIA_URL</w:t>
+      </w:r>
+      <w:proofErr w:type="spellEnd"/>
+      <w:r>
+        <w:rPr>
+          <w:rFonts w:eastAsia="Times New Roman" w:cstheme="minorHAnsi"/>
+          <w:color w:val="CCCCCC"/>
+          <w:kern w:val="0"/>
+          <w:sz w:val="21"/>
+          <w:szCs w:val="21"/>
+          <w:lang w:eastAsia="en-NZ"/>
+          <w14:ligatures w14:val="none"/>
+        </w:rPr>
+        <w:t xml:space="preserve">, </w:t>
+      </w:r>
+      <w:proofErr w:type="spellStart"/>
       <w:r>
         <w:rPr>
           <w:rFonts w:eastAsia="Times New Roman" w:cstheme="minorHAnsi"/>
@@ -3448,6 +4752,7 @@
         </w:rPr>
         <w:t>document_root</w:t>
       </w:r>
+      <w:proofErr w:type="spellEnd"/>
       <w:r>
         <w:rPr>
           <w:rFonts w:eastAsia="Times New Roman" w:cstheme="minorHAnsi"/>
@@ -3460,6 +4765,7 @@
         </w:rPr>
         <w:t>=</w:t>
       </w:r>
+      <w:proofErr w:type="spellStart"/>
       <w:r>
         <w:rPr>
           <w:rFonts w:eastAsia="Times New Roman" w:cstheme="minorHAnsi"/>
@@ -3482,7 +4788,20 @@
           <w:lang w:eastAsia="en-NZ"/>
           <w14:ligatures w14:val="none"/>
         </w:rPr>
-        <w:t>.MEDIA_ROOT)</w:t>
+        <w:t>.MEDIA_ROOT</w:t>
+      </w:r>
+      <w:proofErr w:type="spellEnd"/>
+      <w:r>
+        <w:rPr>
+          <w:rFonts w:eastAsia="Times New Roman" w:cstheme="minorHAnsi"/>
+          <w:color w:val="CCCCCC"/>
+          <w:kern w:val="0"/>
+          <w:sz w:val="21"/>
+          <w:szCs w:val="21"/>
+          <w:lang w:eastAsia="en-NZ"/>
+          <w14:ligatures w14:val="none"/>
+        </w:rPr>
+        <w:t>)</w:t>
       </w:r>
     </w:p>
     <w:p>
@@ -3509,7 +4828,23 @@
           <w:rFonts w:cstheme="minorHAnsi"/>
           <w:lang w:val="en-US"/>
         </w:rPr>
-        <w:t>to use media folder setting to upload file , add following code to model.py</w:t>
+        <w:t xml:space="preserve">to use media folder setting to upload </w:t>
+      </w:r>
+      <w:proofErr w:type="gramStart"/>
+      <w:r>
+        <w:rPr>
+          <w:rFonts w:cstheme="minorHAnsi"/>
+          <w:lang w:val="en-US"/>
+        </w:rPr>
+        <w:t>file ,</w:t>
+      </w:r>
+      <w:proofErr w:type="gramEnd"/>
+      <w:r>
+        <w:rPr>
+          <w:rFonts w:cstheme="minorHAnsi"/>
+          <w:lang w:val="en-US"/>
+        </w:rPr>
+        <w:t xml:space="preserve"> add following code to model.py</w:t>
       </w:r>
     </w:p>
     <w:p>
@@ -3544,7 +4879,61 @@
           <w:lang w:eastAsia="en-NZ"/>
           <w14:ligatures w14:val="none"/>
         </w:rPr>
-        <w:t>class YourModel(models.Model):</w:t>
+        <w:t xml:space="preserve">class </w:t>
+      </w:r>
+      <w:proofErr w:type="spellStart"/>
+      <w:r>
+        <w:rPr>
+          <w:rFonts w:eastAsia="Times New Roman" w:cstheme="minorHAnsi"/>
+          <w:color w:val="CCCCCC"/>
+          <w:kern w:val="0"/>
+          <w:sz w:val="21"/>
+          <w:szCs w:val="21"/>
+          <w:lang w:eastAsia="en-NZ"/>
+          <w14:ligatures w14:val="none"/>
+        </w:rPr>
+        <w:t>YourModel</w:t>
+      </w:r>
+      <w:proofErr w:type="spellEnd"/>
+      <w:r>
+        <w:rPr>
+          <w:rFonts w:eastAsia="Times New Roman" w:cstheme="minorHAnsi"/>
+          <w:color w:val="CCCCCC"/>
+          <w:kern w:val="0"/>
+          <w:sz w:val="21"/>
+          <w:szCs w:val="21"/>
+          <w:lang w:eastAsia="en-NZ"/>
+          <w14:ligatures w14:val="none"/>
+        </w:rPr>
+        <w:t>(</w:t>
+      </w:r>
+      <w:proofErr w:type="spellStart"/>
+      <w:proofErr w:type="gramStart"/>
+      <w:r>
+        <w:rPr>
+          <w:rFonts w:eastAsia="Times New Roman" w:cstheme="minorHAnsi"/>
+          <w:color w:val="CCCCCC"/>
+          <w:kern w:val="0"/>
+          <w:sz w:val="21"/>
+          <w:szCs w:val="21"/>
+          <w:lang w:eastAsia="en-NZ"/>
+          <w14:ligatures w14:val="none"/>
+        </w:rPr>
+        <w:t>models.Model</w:t>
+      </w:r>
+      <w:proofErr w:type="spellEnd"/>
+      <w:proofErr w:type="gramEnd"/>
+      <w:r>
+        <w:rPr>
+          <w:rFonts w:eastAsia="Times New Roman" w:cstheme="minorHAnsi"/>
+          <w:color w:val="CCCCCC"/>
+          <w:kern w:val="0"/>
+          <w:sz w:val="21"/>
+          <w:szCs w:val="21"/>
+          <w:lang w:eastAsia="en-NZ"/>
+          <w14:ligatures w14:val="none"/>
+        </w:rPr>
+        <w:t>):</w:t>
       </w:r>
     </w:p>
     <w:p>
@@ -3572,7 +4961,87 @@
           <w:lang w:eastAsia="en-NZ"/>
           <w14:ligatures w14:val="none"/>
         </w:rPr>
-        <w:t xml:space="preserve">    image = models.ImageField(upload_to='images/folderPath/')</w:t>
+        <w:t xml:space="preserve">    image = </w:t>
+      </w:r>
+      <w:proofErr w:type="spellStart"/>
+      <w:proofErr w:type="gramStart"/>
+      <w:r>
+        <w:rPr>
+          <w:rFonts w:eastAsia="Times New Roman" w:cstheme="minorHAnsi"/>
+          <w:color w:val="CCCCCC"/>
+          <w:kern w:val="0"/>
+          <w:sz w:val="21"/>
+          <w:szCs w:val="21"/>
+          <w:lang w:eastAsia="en-NZ"/>
+          <w14:ligatures w14:val="none"/>
+        </w:rPr>
+        <w:t>models.ImageField</w:t>
+      </w:r>
+      <w:proofErr w:type="spellEnd"/>
+      <w:proofErr w:type="gramEnd"/>
+      <w:r>
+        <w:rPr>
+          <w:rFonts w:eastAsia="Times New Roman" w:cstheme="minorHAnsi"/>
+          <w:color w:val="CCCCCC"/>
+          <w:kern w:val="0"/>
+          <w:sz w:val="21"/>
+          <w:szCs w:val="21"/>
+          <w:lang w:eastAsia="en-NZ"/>
+          <w14:ligatures w14:val="none"/>
+        </w:rPr>
+        <w:t>(</w:t>
+      </w:r>
+      <w:proofErr w:type="spellStart"/>
+      <w:r>
+        <w:rPr>
+          <w:rFonts w:eastAsia="Times New Roman" w:cstheme="minorHAnsi"/>
+          <w:color w:val="CCCCCC"/>
+          <w:kern w:val="0"/>
+          <w:sz w:val="21"/>
+          <w:szCs w:val="21"/>
+          <w:lang w:eastAsia="en-NZ"/>
+          <w14:ligatures w14:val="none"/>
+        </w:rPr>
+        <w:t>upload_to</w:t>
+      </w:r>
+      <w:proofErr w:type="spellEnd"/>
+      <w:r>
+        <w:rPr>
+          <w:rFonts w:eastAsia="Times New Roman" w:cstheme="minorHAnsi"/>
+          <w:color w:val="CCCCCC"/>
+          <w:kern w:val="0"/>
+          <w:sz w:val="21"/>
+          <w:szCs w:val="21"/>
+          <w:lang w:eastAsia="en-NZ"/>
+          <w14:ligatures w14:val="none"/>
+        </w:rPr>
+        <w:t>='images/</w:t>
+      </w:r>
+      <w:proofErr w:type="spellStart"/>
+      <w:r>
+        <w:rPr>
+          <w:rFonts w:eastAsia="Times New Roman" w:cstheme="minorHAnsi"/>
+          <w:color w:val="CCCCCC"/>
+          <w:kern w:val="0"/>
+          <w:sz w:val="21"/>
+          <w:szCs w:val="21"/>
+          <w:lang w:eastAsia="en-NZ"/>
+          <w14:ligatures w14:val="none"/>
+        </w:rPr>
+        <w:t>folderPath</w:t>
+      </w:r>
+      <w:proofErr w:type="spellEnd"/>
+      <w:r>
+        <w:rPr>
+          <w:rFonts w:eastAsia="Times New Roman" w:cstheme="minorHAnsi"/>
+          <w:color w:val="CCCCCC"/>
+          <w:kern w:val="0"/>
+          <w:sz w:val="21"/>
+          <w:szCs w:val="21"/>
+          <w:lang w:eastAsia="en-NZ"/>
+          <w14:ligatures w14:val="none"/>
+        </w:rPr>
+        <w:t>/')</w:t>
       </w:r>
     </w:p>
     <w:p>
@@ -3607,7 +5076,27 @@
           <w:bCs/>
           <w:lang w:val="en-US"/>
         </w:rPr>
-        <w:t xml:space="preserve">Add extra library </w:t>
+        <w:t xml:space="preserve">Add extra </w:t>
+      </w:r>
+      <w:proofErr w:type="gramStart"/>
+      <w:r>
+        <w:rPr>
+          <w:rFonts w:cstheme="minorHAnsi"/>
+          <w:b/>
+          <w:bCs/>
+          <w:lang w:val="en-US"/>
+        </w:rPr>
+        <w:t>library</w:t>
+      </w:r>
+      <w:proofErr w:type="gramEnd"/>
+      <w:r>
+        <w:rPr>
+          <w:rFonts w:cstheme="minorHAnsi"/>
+          <w:b/>
+          <w:bCs/>
+          <w:lang w:val="en-US"/>
+        </w:rPr>
+        <w:t xml:space="preserve"> </w:t>
       </w:r>
     </w:p>
     <w:p>
@@ -3624,7 +5113,23 @@
           <w:rFonts w:cstheme="minorHAnsi"/>
           <w:lang w:val="en-US"/>
         </w:rPr>
-        <w:t xml:space="preserve">Go to you main project folder where env folder exits </w:t>
+        <w:t xml:space="preserve">Go to </w:t>
+      </w:r>
+      <w:proofErr w:type="gramStart"/>
+      <w:r>
+        <w:rPr>
+          <w:rFonts w:cstheme="minorHAnsi"/>
+          <w:lang w:val="en-US"/>
+        </w:rPr>
+        <w:t>you</w:t>
+      </w:r>
+      <w:proofErr w:type="gramEnd"/>
+      <w:r>
+        <w:rPr>
+          <w:rFonts w:cstheme="minorHAnsi"/>
+          <w:lang w:val="en-US"/>
+        </w:rPr>
+        <w:t xml:space="preserve"> main project folder where env folder exits </w:t>
       </w:r>
     </w:p>
     <w:p>
@@ -3641,7 +5146,23 @@
           <w:rFonts w:cstheme="minorHAnsi"/>
           <w:lang w:val="en-US"/>
         </w:rPr>
-        <w:t xml:space="preserve"> Install pillow for image </w:t>
+        <w:t xml:space="preserve"> Install pillow for </w:t>
+      </w:r>
+      <w:proofErr w:type="gramStart"/>
+      <w:r>
+        <w:rPr>
+          <w:rFonts w:cstheme="minorHAnsi"/>
+          <w:lang w:val="en-US"/>
+        </w:rPr>
+        <w:t>image</w:t>
+      </w:r>
+      <w:proofErr w:type="gramEnd"/>
+      <w:r>
+        <w:rPr>
+          <w:rFonts w:cstheme="minorHAnsi"/>
+          <w:lang w:val="en-US"/>
+        </w:rPr>
+        <w:t xml:space="preserve"> </w:t>
       </w:r>
     </w:p>
     <w:p>
@@ -3669,8 +5190,22 @@
           <w:lang w:eastAsia="en-NZ"/>
           <w14:ligatures w14:val="none"/>
         </w:rPr>
-        <w:t>pip install Pillow</w:t>
-      </w:r>
+        <w:t xml:space="preserve">pip install </w:t>
+      </w:r>
+      <w:proofErr w:type="gramStart"/>
+      <w:r>
+        <w:rPr>
+          <w:rFonts w:eastAsia="Times New Roman" w:cstheme="minorHAnsi"/>
+          <w:color w:val="FFFFFF" w:themeColor="background1"/>
+          <w:kern w:val="0"/>
+          <w:sz w:val="21"/>
+          <w:szCs w:val="21"/>
+          <w:lang w:eastAsia="en-NZ"/>
+          <w14:ligatures w14:val="none"/>
+        </w:rPr>
+        <w:t>Pillow</w:t>
+      </w:r>
+      <w:proofErr w:type="gramEnd"/>
     </w:p>
     <w:p>
       <w:pPr>
@@ -3706,7 +5241,23 @@
           <w:rFonts w:cstheme="minorHAnsi"/>
           <w:lang w:val="en-US"/>
         </w:rPr>
-        <w:t xml:space="preserve">and then update requirements.txt file </w:t>
+        <w:t xml:space="preserve">and then update requirements.txt </w:t>
+      </w:r>
+      <w:proofErr w:type="gramStart"/>
+      <w:r>
+        <w:rPr>
+          <w:rFonts w:cstheme="minorHAnsi"/>
+          <w:lang w:val="en-US"/>
+        </w:rPr>
+        <w:t>file</w:t>
+      </w:r>
+      <w:proofErr w:type="gramEnd"/>
+      <w:r>
+        <w:rPr>
+          <w:rFonts w:cstheme="minorHAnsi"/>
+          <w:lang w:val="en-US"/>
+        </w:rPr>
+        <w:t xml:space="preserve"> </w:t>
       </w:r>
     </w:p>
     <w:p>
@@ -3787,7 +5338,6 @@
           <w:rFonts w:cstheme="minorHAnsi"/>
           <w:lang w:val="en-US"/>
         </w:rPr>
-        <w:lastRenderedPageBreak/>
         <w:t>Follow instruction:</w:t>
       </w:r>
     </w:p>
@@ -3800,7 +5350,7 @@
           <w:lang w:val="en-US"/>
         </w:rPr>
       </w:pPr>
-      <w:hyperlink r:id="rId5" w:history="1">
+      <w:hyperlink r:id="rId6" w:history="1">
         <w:r>
           <w:rPr>
             <w:rStyle w:val="Hyperlink"/>
@@ -3845,7 +5395,23 @@
           <w:rFonts w:cstheme="minorHAnsi"/>
           <w:lang w:val="en-US"/>
         </w:rPr>
-        <w:t xml:space="preserve">and then update requirements.txt file </w:t>
+        <w:t xml:space="preserve">and then update requirements.txt </w:t>
+      </w:r>
+      <w:proofErr w:type="gramStart"/>
+      <w:r>
+        <w:rPr>
+          <w:rFonts w:cstheme="minorHAnsi"/>
+          <w:lang w:val="en-US"/>
+        </w:rPr>
+        <w:t>file</w:t>
+      </w:r>
+      <w:proofErr w:type="gramEnd"/>
+      <w:r>
+        <w:rPr>
+          <w:rFonts w:cstheme="minorHAnsi"/>
+          <w:lang w:val="en-US"/>
+        </w:rPr>
+        <w:t xml:space="preserve"> </w:t>
       </w:r>
     </w:p>
     <w:p>
@@ -3940,7 +5506,23 @@
           <w:rFonts w:cstheme="minorHAnsi"/>
           <w:lang w:val="en-US"/>
         </w:rPr>
-        <w:t xml:space="preserve">Activate environment </w:t>
+        <w:t xml:space="preserve">Activate </w:t>
+      </w:r>
+      <w:proofErr w:type="gramStart"/>
+      <w:r>
+        <w:rPr>
+          <w:rFonts w:cstheme="minorHAnsi"/>
+          <w:lang w:val="en-US"/>
+        </w:rPr>
+        <w:t>environment</w:t>
+      </w:r>
+      <w:proofErr w:type="gramEnd"/>
+      <w:r>
+        <w:rPr>
+          <w:rFonts w:cstheme="minorHAnsi"/>
+          <w:lang w:val="en-US"/>
+        </w:rPr>
+        <w:t xml:space="preserve"> </w:t>
       </w:r>
     </w:p>
     <w:p>
@@ -3980,8 +5562,17 @@
           <w:rFonts w:cstheme="minorHAnsi"/>
           <w:lang w:val="en-US"/>
         </w:rPr>
-        <w:t>Then install tailwind</w:t>
-      </w:r>
+        <w:t xml:space="preserve">Then install </w:t>
+      </w:r>
+      <w:proofErr w:type="gramStart"/>
+      <w:r>
+        <w:rPr>
+          <w:rFonts w:cstheme="minorHAnsi"/>
+          <w:lang w:val="en-US"/>
+        </w:rPr>
+        <w:t>tailwind</w:t>
+      </w:r>
+      <w:proofErr w:type="gramEnd"/>
     </w:p>
     <w:p>
       <w:pPr>
@@ -3998,8 +5589,33 @@
           <w:rFonts w:cstheme="minorHAnsi"/>
           <w:lang w:val="en-US"/>
         </w:rPr>
-        <w:t>python -m pip install django-tailwind</w:t>
-      </w:r>
+        <w:t xml:space="preserve">python -m pip install </w:t>
+      </w:r>
+      <w:proofErr w:type="spellStart"/>
+      <w:r>
+        <w:rPr>
+          <w:rFonts w:cstheme="minorHAnsi"/>
+          <w:lang w:val="en-US"/>
+        </w:rPr>
+        <w:t>django</w:t>
+      </w:r>
+      <w:proofErr w:type="spellEnd"/>
+      <w:r>
+        <w:rPr>
+          <w:rFonts w:cstheme="minorHAnsi"/>
+          <w:lang w:val="en-US"/>
+        </w:rPr>
+        <w:t>-</w:t>
+      </w:r>
+      <w:proofErr w:type="gramStart"/>
+      <w:r>
+        <w:rPr>
+          <w:rFonts w:cstheme="minorHAnsi"/>
+          <w:lang w:val="en-US"/>
+        </w:rPr>
+        <w:t>tailwind</w:t>
+      </w:r>
+      <w:proofErr w:type="gramEnd"/>
     </w:p>
     <w:p>
       <w:pPr>
@@ -4062,12 +5678,6 @@
           <w:lang w:val="en-US"/>
         </w:rPr>
         <w:tab/>
-      </w:r>
-      <w:r>
-        <w:rPr>
-          <w:rFonts w:cstheme="minorHAnsi"/>
-          <w:lang w:val="en-US"/>
-        </w:rPr>
         <w:t># other Django apps</w:t>
       </w:r>
     </w:p>
@@ -4094,12 +5704,6 @@
           <w:lang w:val="en-US"/>
         </w:rPr>
         <w:tab/>
-      </w:r>
-      <w:r>
-        <w:rPr>
-          <w:rFonts w:cstheme="minorHAnsi"/>
-          <w:lang w:val="en-US"/>
-        </w:rPr>
         <w:t>'tailwind',</w:t>
       </w:r>
     </w:p>
@@ -4119,12 +5723,6 @@
           <w:lang w:val="en-US"/>
         </w:rPr>
         <w:tab/>
-      </w:r>
-      <w:r>
-        <w:rPr>
-          <w:rFonts w:cstheme="minorHAnsi"/>
-          <w:lang w:val="en-US"/>
-        </w:rPr>
         <w:t>]</w:t>
       </w:r>
     </w:p>
@@ -4184,15 +5782,17 @@
           <w:rFonts w:cstheme="minorHAnsi"/>
           <w:lang w:val="en-US"/>
         </w:rPr>
-        <w:t> app</w:t>
-      </w:r>
-      <w:r>
-        <w:rPr>
-          <w:rFonts w:cstheme="minorHAnsi"/>
-          <w:lang w:val="en-US"/>
-        </w:rPr>
-        <w:t xml:space="preserve"> by the name of ‘theme’</w:t>
-      </w:r>
+        <w:t> app by the name of ‘</w:t>
+      </w:r>
+      <w:proofErr w:type="gramStart"/>
+      <w:r>
+        <w:rPr>
+          <w:rFonts w:cstheme="minorHAnsi"/>
+          <w:lang w:val="en-US"/>
+        </w:rPr>
+        <w:t>theme’</w:t>
+      </w:r>
+      <w:proofErr w:type="gramEnd"/>
     </w:p>
     <w:p>
       <w:pPr>
@@ -4211,7 +5811,25 @@
           <w:shd w:val="clear" w:color="auto" w:fill="FCFCFC"/>
         </w:rPr>
         <w:tab/>
-        <w:t xml:space="preserve">Navigate to project folder where manage.py file exits </w:t>
+        <w:t xml:space="preserve">Navigate to project folder where manage.py file </w:t>
+      </w:r>
+      <w:proofErr w:type="gramStart"/>
+      <w:r>
+        <w:rPr>
+          <w:rFonts w:cstheme="minorHAnsi"/>
+          <w:color w:val="404040"/>
+          <w:shd w:val="clear" w:color="auto" w:fill="FCFCFC"/>
+        </w:rPr>
+        <w:t>exits</w:t>
+      </w:r>
+      <w:proofErr w:type="gramEnd"/>
+      <w:r>
+        <w:rPr>
+          <w:rFonts w:cstheme="minorHAnsi"/>
+          <w:color w:val="404040"/>
+          <w:shd w:val="clear" w:color="auto" w:fill="FCFCFC"/>
+        </w:rPr>
+        <w:t xml:space="preserve"> </w:t>
       </w:r>
     </w:p>
     <w:p>
@@ -4232,8 +5850,17 @@
           <w:rFonts w:cstheme="minorHAnsi"/>
           <w:lang w:val="en-US"/>
         </w:rPr>
-        <w:t>python manage.py tailwind init</w:t>
-      </w:r>
+        <w:t xml:space="preserve">python manage.py tailwind </w:t>
+      </w:r>
+      <w:proofErr w:type="spellStart"/>
+      <w:r>
+        <w:rPr>
+          <w:rFonts w:cstheme="minorHAnsi"/>
+          <w:lang w:val="en-US"/>
+        </w:rPr>
+        <w:t>init</w:t>
+      </w:r>
+      <w:proofErr w:type="spellEnd"/>
     </w:p>
     <w:p>
       <w:pPr>
@@ -4285,6 +5912,7 @@
           <w:color w:val="404040"/>
           <w:shd w:val="clear" w:color="auto" w:fill="FCFCFC"/>
         </w:rPr>
+        <w:lastRenderedPageBreak/>
         <w:t xml:space="preserve">Please add 'theme' to INSTALLED_APPS in settings.py, </w:t>
       </w:r>
     </w:p>
@@ -4348,20 +5976,7 @@
           <w:lang w:val="en-US"/>
         </w:rPr>
         <w:tab/>
-      </w:r>
-      <w:r>
-        <w:rPr>
-          <w:rFonts w:cstheme="minorHAnsi"/>
-          <w:lang w:val="en-US"/>
-        </w:rPr>
-        <w:t>‘theme’</w:t>
-      </w:r>
-      <w:r>
-        <w:rPr>
-          <w:rFonts w:cstheme="minorHAnsi"/>
-          <w:lang w:val="en-US"/>
-        </w:rPr>
-        <w:t>,</w:t>
+        <w:t>‘theme’,</w:t>
       </w:r>
     </w:p>
     <w:p>
@@ -4459,7 +6074,43 @@
           <w:color w:val="404040"/>
           <w:shd w:val="clear" w:color="auto" w:fill="FCFCFC"/>
         </w:rPr>
-        <w:t xml:space="preserve">Check node and npm version by command line </w:t>
+        <w:t xml:space="preserve">Check node and </w:t>
+      </w:r>
+      <w:proofErr w:type="spellStart"/>
+      <w:r>
+        <w:rPr>
+          <w:rFonts w:cstheme="minorHAnsi"/>
+          <w:color w:val="404040"/>
+          <w:shd w:val="clear" w:color="auto" w:fill="FCFCFC"/>
+        </w:rPr>
+        <w:t>npm</w:t>
+      </w:r>
+      <w:proofErr w:type="spellEnd"/>
+      <w:r>
+        <w:rPr>
+          <w:rFonts w:cstheme="minorHAnsi"/>
+          <w:color w:val="404040"/>
+          <w:shd w:val="clear" w:color="auto" w:fill="FCFCFC"/>
+        </w:rPr>
+        <w:t xml:space="preserve"> version by command </w:t>
+      </w:r>
+      <w:proofErr w:type="gramStart"/>
+      <w:r>
+        <w:rPr>
+          <w:rFonts w:cstheme="minorHAnsi"/>
+          <w:color w:val="404040"/>
+          <w:shd w:val="clear" w:color="auto" w:fill="FCFCFC"/>
+        </w:rPr>
+        <w:t>line</w:t>
+      </w:r>
+      <w:proofErr w:type="gramEnd"/>
+      <w:r>
+        <w:rPr>
+          <w:rFonts w:cstheme="minorHAnsi"/>
+          <w:color w:val="404040"/>
+          <w:shd w:val="clear" w:color="auto" w:fill="FCFCFC"/>
+        </w:rPr>
+        <w:t xml:space="preserve"> </w:t>
       </w:r>
     </w:p>
     <w:p>
@@ -4496,12 +6147,21 @@
           <w:lang w:val="en-US"/>
         </w:rPr>
       </w:pPr>
-      <w:r>
-        <w:rPr>
-          <w:rFonts w:cstheme="minorHAnsi"/>
-          <w:lang w:val="en-US"/>
-        </w:rPr>
-        <w:t>npm -v</w:t>
+      <w:proofErr w:type="spellStart"/>
+      <w:r>
+        <w:rPr>
+          <w:rFonts w:cstheme="minorHAnsi"/>
+          <w:lang w:val="en-US"/>
+        </w:rPr>
+        <w:t>npm</w:t>
+      </w:r>
+      <w:proofErr w:type="spellEnd"/>
+      <w:r>
+        <w:rPr>
+          <w:rFonts w:cstheme="minorHAnsi"/>
+          <w:lang w:val="en-US"/>
+        </w:rPr>
+        <w:t xml:space="preserve"> -v</w:t>
       </w:r>
     </w:p>
     <w:p>
@@ -4520,27 +6180,81 @@
           <w:color w:val="404040"/>
           <w:shd w:val="clear" w:color="auto" w:fill="FCFCFC"/>
         </w:rPr>
-        <w:t xml:space="preserve">if both node and npm exits then add npm path to your setting.py file </w:t>
-      </w:r>
-    </w:p>
-    <w:p>
-      <w:pPr>
-        <w:spacing w:after="0" w:line="240" w:lineRule="auto"/>
-        <w:ind w:left="720"/>
+        <w:t xml:space="preserve">if both node and </w:t>
+      </w:r>
+      <w:proofErr w:type="spellStart"/>
+      <w:r>
         <w:rPr>
           <w:rFonts w:cstheme="minorHAnsi"/>
           <w:color w:val="404040"/>
           <w:shd w:val="clear" w:color="auto" w:fill="FCFCFC"/>
         </w:rPr>
-      </w:pPr>
+        <w:t>npm</w:t>
+      </w:r>
+      <w:proofErr w:type="spellEnd"/>
       <w:r>
         <w:rPr>
           <w:rFonts w:cstheme="minorHAnsi"/>
           <w:color w:val="404040"/>
           <w:shd w:val="clear" w:color="auto" w:fill="FCFCFC"/>
         </w:rPr>
+        <w:t xml:space="preserve"> exits then add </w:t>
+      </w:r>
+      <w:proofErr w:type="spellStart"/>
+      <w:r>
+        <w:rPr>
+          <w:rFonts w:cstheme="minorHAnsi"/>
+          <w:color w:val="404040"/>
+          <w:shd w:val="clear" w:color="auto" w:fill="FCFCFC"/>
+        </w:rPr>
+        <w:t>npm</w:t>
+      </w:r>
+      <w:proofErr w:type="spellEnd"/>
+      <w:r>
+        <w:rPr>
+          <w:rFonts w:cstheme="minorHAnsi"/>
+          <w:color w:val="404040"/>
+          <w:shd w:val="clear" w:color="auto" w:fill="FCFCFC"/>
+        </w:rPr>
+        <w:t xml:space="preserve"> path to your setting.py file </w:t>
+      </w:r>
+    </w:p>
+    <w:p>
+      <w:pPr>
+        <w:spacing w:after="0" w:line="240" w:lineRule="auto"/>
+        <w:ind w:left="720"/>
+        <w:rPr>
+          <w:rFonts w:cstheme="minorHAnsi"/>
+          <w:color w:val="404040"/>
+          <w:shd w:val="clear" w:color="auto" w:fill="FCFCFC"/>
+        </w:rPr>
+      </w:pPr>
+      <w:r>
+        <w:rPr>
+          <w:rFonts w:cstheme="minorHAnsi"/>
+          <w:color w:val="404040"/>
+          <w:shd w:val="clear" w:color="auto" w:fill="FCFCFC"/>
+        </w:rPr>
         <w:tab/>
-        <w:t xml:space="preserve">my system path is mentioned below , you have to find out yours if getting error </w:t>
+        <w:t xml:space="preserve">my system path is mentioned </w:t>
+      </w:r>
+      <w:proofErr w:type="gramStart"/>
+      <w:r>
+        <w:rPr>
+          <w:rFonts w:cstheme="minorHAnsi"/>
+          <w:color w:val="404040"/>
+          <w:shd w:val="clear" w:color="auto" w:fill="FCFCFC"/>
+        </w:rPr>
+        <w:t>below ,</w:t>
+      </w:r>
+      <w:proofErr w:type="gramEnd"/>
+      <w:r>
+        <w:rPr>
+          <w:rFonts w:cstheme="minorHAnsi"/>
+          <w:color w:val="404040"/>
+          <w:shd w:val="clear" w:color="auto" w:fill="FCFCFC"/>
+        </w:rPr>
+        <w:t xml:space="preserve"> you have to find out yours if getting error </w:t>
       </w:r>
     </w:p>
     <w:p>
@@ -4582,6 +6296,7 @@
         </w:rPr>
         <w:t>=</w:t>
       </w:r>
+      <w:proofErr w:type="spellStart"/>
       <w:r>
         <w:rPr>
           <w:rFonts w:eastAsia="Times New Roman" w:cstheme="minorHAnsi"/>
@@ -4604,7 +6319,20 @@
           <w:lang w:eastAsia="en-NZ"/>
           <w14:ligatures w14:val="none"/>
         </w:rPr>
-        <w:t>"C:</w:t>
+        <w:t>"C</w:t>
+      </w:r>
+      <w:proofErr w:type="spellEnd"/>
+      <w:r>
+        <w:rPr>
+          <w:rFonts w:eastAsia="Times New Roman" w:cstheme="minorHAnsi"/>
+          <w:color w:val="D16969"/>
+          <w:kern w:val="0"/>
+          <w:sz w:val="21"/>
+          <w:szCs w:val="21"/>
+          <w:lang w:eastAsia="en-NZ"/>
+          <w14:ligatures w14:val="none"/>
+        </w:rPr>
+        <w:t>:</w:t>
       </w:r>
       <w:r>
         <w:rPr>
@@ -4640,7 +6368,20 @@
           <w:lang w:eastAsia="en-NZ"/>
           <w14:ligatures w14:val="none"/>
         </w:rPr>
-        <w:t>\n</w:t>
+        <w:t>\</w:t>
+      </w:r>
+      <w:proofErr w:type="spellStart"/>
+      <w:r>
+        <w:rPr>
+          <w:rFonts w:eastAsia="Times New Roman" w:cstheme="minorHAnsi"/>
+          <w:color w:val="D7BA7D"/>
+          <w:kern w:val="0"/>
+          <w:sz w:val="21"/>
+          <w:szCs w:val="21"/>
+          <w:lang w:eastAsia="en-NZ"/>
+          <w14:ligatures w14:val="none"/>
+        </w:rPr>
+        <w:t>n</w:t>
       </w:r>
       <w:r>
         <w:rPr>
@@ -4654,6 +6395,7 @@
         </w:rPr>
         <w:t>odejs</w:t>
       </w:r>
+      <w:proofErr w:type="spellEnd"/>
       <w:r>
         <w:rPr>
           <w:rFonts w:eastAsia="Times New Roman" w:cstheme="minorHAnsi"/>
@@ -4725,9 +6467,17 @@
           <w:rFonts w:cstheme="minorHAnsi"/>
           <w:lang w:val="en-US"/>
         </w:rPr>
-        <w:lastRenderedPageBreak/>
-        <w:t>python manage.py tailwind install</w:t>
-      </w:r>
+        <w:t xml:space="preserve">python manage.py tailwind </w:t>
+      </w:r>
+      <w:proofErr w:type="gramStart"/>
+      <w:r>
+        <w:rPr>
+          <w:rFonts w:cstheme="minorHAnsi"/>
+          <w:lang w:val="en-US"/>
+        </w:rPr>
+        <w:t>install</w:t>
+      </w:r>
+      <w:proofErr w:type="gramEnd"/>
       <w:r>
         <w:rPr>
           <w:rFonts w:cstheme="minorHAnsi"/>
@@ -4775,7 +6525,15 @@
           <w:rFonts w:cstheme="minorHAnsi"/>
           <w:lang w:val="en-US"/>
         </w:rPr>
-        <w:t>to use tailwind ,</w:t>
+        <w:t xml:space="preserve">to use </w:t>
+      </w:r>
+      <w:proofErr w:type="gramStart"/>
+      <w:r>
+        <w:rPr>
+          <w:rFonts w:cstheme="minorHAnsi"/>
+          <w:lang w:val="en-US"/>
+        </w:rPr>
+        <w:t>tailwind ,</w:t>
       </w:r>
       <w:r>
         <w:rPr>
@@ -4784,12 +6542,29 @@
         </w:rPr>
         <w:t>add</w:t>
       </w:r>
-      <w:r>
-        <w:rPr>
-          <w:rFonts w:cstheme="minorHAnsi"/>
-          <w:lang w:val="en-US"/>
-        </w:rPr>
-        <w:t xml:space="preserve"> tailwind_tags to </w:t>
+      <w:proofErr w:type="gramEnd"/>
+      <w:r>
+        <w:rPr>
+          <w:rFonts w:cstheme="minorHAnsi"/>
+          <w:lang w:val="en-US"/>
+        </w:rPr>
+        <w:t xml:space="preserve"> </w:t>
+      </w:r>
+      <w:proofErr w:type="spellStart"/>
+      <w:r>
+        <w:rPr>
+          <w:rFonts w:cstheme="minorHAnsi"/>
+          <w:lang w:val="en-US"/>
+        </w:rPr>
+        <w:t>tailwind_tags</w:t>
+      </w:r>
+      <w:proofErr w:type="spellEnd"/>
+      <w:r>
+        <w:rPr>
+          <w:rFonts w:cstheme="minorHAnsi"/>
+          <w:lang w:val="en-US"/>
+        </w:rPr>
+        <w:t xml:space="preserve"> to </w:t>
       </w:r>
       <w:r>
         <w:rPr>
@@ -4831,7 +6606,33 @@
           <w:lang w:eastAsia="en-NZ"/>
           <w14:ligatures w14:val="none"/>
         </w:rPr>
-        <w:t>{% load static tailwind_tags %}</w:t>
+        <w:t xml:space="preserve">{% load static </w:t>
+      </w:r>
+      <w:proofErr w:type="spellStart"/>
+      <w:r>
+        <w:rPr>
+          <w:rFonts w:eastAsia="Times New Roman" w:cstheme="minorHAnsi"/>
+          <w:color w:val="4FC1FF"/>
+          <w:kern w:val="0"/>
+          <w:sz w:val="21"/>
+          <w:szCs w:val="21"/>
+          <w:lang w:eastAsia="en-NZ"/>
+          <w14:ligatures w14:val="none"/>
+        </w:rPr>
+        <w:t>tailwind_tags</w:t>
+      </w:r>
+      <w:proofErr w:type="spellEnd"/>
+      <w:r>
+        <w:rPr>
+          <w:rFonts w:eastAsia="Times New Roman" w:cstheme="minorHAnsi"/>
+          <w:color w:val="4FC1FF"/>
+          <w:kern w:val="0"/>
+          <w:sz w:val="21"/>
+          <w:szCs w:val="21"/>
+          <w:lang w:eastAsia="en-NZ"/>
+          <w14:ligatures w14:val="none"/>
+        </w:rPr>
+        <w:t xml:space="preserve"> %}</w:t>
       </w:r>
     </w:p>
     <w:p>
@@ -4943,7 +6744,33 @@
           <w:lang w:eastAsia="en-NZ"/>
           <w14:ligatures w14:val="none"/>
         </w:rPr>
-        <w:t xml:space="preserve">   {% tailwind_css %}</w:t>
+        <w:t xml:space="preserve">   {% </w:t>
+      </w:r>
+      <w:proofErr w:type="spellStart"/>
+      <w:r>
+        <w:rPr>
+          <w:rFonts w:eastAsia="Times New Roman" w:cstheme="minorHAnsi"/>
+          <w:color w:val="4FC1FF"/>
+          <w:kern w:val="0"/>
+          <w:sz w:val="21"/>
+          <w:szCs w:val="21"/>
+          <w:lang w:eastAsia="en-NZ"/>
+          <w14:ligatures w14:val="none"/>
+        </w:rPr>
+        <w:t>tailwind_css</w:t>
+      </w:r>
+      <w:proofErr w:type="spellEnd"/>
+      <w:r>
+        <w:rPr>
+          <w:rFonts w:eastAsia="Times New Roman" w:cstheme="minorHAnsi"/>
+          <w:color w:val="4FC1FF"/>
+          <w:kern w:val="0"/>
+          <w:sz w:val="21"/>
+          <w:szCs w:val="21"/>
+          <w:lang w:eastAsia="en-NZ"/>
+          <w14:ligatures w14:val="none"/>
+        </w:rPr>
+        <w:t xml:space="preserve"> %}</w:t>
       </w:r>
     </w:p>
     <w:p>
@@ -5036,7 +6863,23 @@
           <w:rFonts w:cstheme="minorHAnsi"/>
           <w:lang w:val="en-US"/>
         </w:rPr>
-        <w:t xml:space="preserve">After all setup To use tailwind in project </w:t>
+        <w:t xml:space="preserve">After all setup </w:t>
+      </w:r>
+      <w:proofErr w:type="gramStart"/>
+      <w:r>
+        <w:rPr>
+          <w:rFonts w:cstheme="minorHAnsi"/>
+          <w:lang w:val="en-US"/>
+        </w:rPr>
+        <w:t>To</w:t>
+      </w:r>
+      <w:proofErr w:type="gramEnd"/>
+      <w:r>
+        <w:rPr>
+          <w:rFonts w:cstheme="minorHAnsi"/>
+          <w:lang w:val="en-US"/>
+        </w:rPr>
+        <w:t xml:space="preserve"> use tailwind in project </w:t>
       </w:r>
     </w:p>
     <w:p>
@@ -5072,7 +6915,23 @@
           <w:lang w:val="en-US"/>
         </w:rPr>
         <w:tab/>
-        <w:t xml:space="preserve">Navigate to project folder where manage.py exits </w:t>
+        <w:t xml:space="preserve">Navigate to project folder where manage.py </w:t>
+      </w:r>
+      <w:proofErr w:type="gramStart"/>
+      <w:r>
+        <w:rPr>
+          <w:rFonts w:cstheme="minorHAnsi"/>
+          <w:lang w:val="en-US"/>
+        </w:rPr>
+        <w:t>exits</w:t>
+      </w:r>
+      <w:proofErr w:type="gramEnd"/>
+      <w:r>
+        <w:rPr>
+          <w:rFonts w:cstheme="minorHAnsi"/>
+          <w:lang w:val="en-US"/>
+        </w:rPr>
+        <w:t xml:space="preserve"> </w:t>
       </w:r>
     </w:p>
     <w:p>
@@ -5090,7 +6949,23 @@
           <w:lang w:val="en-US"/>
         </w:rPr>
         <w:tab/>
-        <w:t xml:space="preserve">Initialize tailwind by following command </w:t>
+        <w:t xml:space="preserve">Initialize tailwind by following </w:t>
+      </w:r>
+      <w:proofErr w:type="gramStart"/>
+      <w:r>
+        <w:rPr>
+          <w:rFonts w:cstheme="minorHAnsi"/>
+          <w:lang w:val="en-US"/>
+        </w:rPr>
+        <w:t>command</w:t>
+      </w:r>
+      <w:proofErr w:type="gramEnd"/>
+      <w:r>
+        <w:rPr>
+          <w:rFonts w:cstheme="minorHAnsi"/>
+          <w:lang w:val="en-US"/>
+        </w:rPr>
+        <w:t xml:space="preserve"> </w:t>
       </w:r>
     </w:p>
     <w:p>
@@ -5108,8 +6983,17 @@
           <w:rFonts w:cstheme="minorHAnsi"/>
           <w:lang w:val="en-US"/>
         </w:rPr>
-        <w:t>python manage.py tailwind start</w:t>
-      </w:r>
+        <w:t xml:space="preserve">python manage.py tailwind </w:t>
+      </w:r>
+      <w:proofErr w:type="gramStart"/>
+      <w:r>
+        <w:rPr>
+          <w:rFonts w:cstheme="minorHAnsi"/>
+          <w:lang w:val="en-US"/>
+        </w:rPr>
+        <w:t>start</w:t>
+      </w:r>
+      <w:proofErr w:type="gramEnd"/>
     </w:p>
     <w:p>
       <w:pPr>
@@ -5154,7 +7038,33 @@
           <w:lang w:eastAsia="en-NZ"/>
           <w14:ligatures w14:val="none"/>
         </w:rPr>
-        <w:t xml:space="preserve">python manage.py runserver </w:t>
+        <w:t xml:space="preserve">python manage.py </w:t>
+      </w:r>
+      <w:proofErr w:type="spellStart"/>
+      <w:r>
+        <w:rPr>
+          <w:rFonts w:eastAsia="Times New Roman" w:cstheme="minorHAnsi"/>
+          <w:color w:val="FFFFFF" w:themeColor="background1"/>
+          <w:kern w:val="0"/>
+          <w:sz w:val="21"/>
+          <w:szCs w:val="21"/>
+          <w:lang w:eastAsia="en-NZ"/>
+          <w14:ligatures w14:val="none"/>
+        </w:rPr>
+        <w:t>runserver</w:t>
+      </w:r>
+      <w:proofErr w:type="spellEnd"/>
+      <w:r>
+        <w:rPr>
+          <w:rFonts w:eastAsia="Times New Roman" w:cstheme="minorHAnsi"/>
+          <w:color w:val="FFFFFF" w:themeColor="background1"/>
+          <w:kern w:val="0"/>
+          <w:sz w:val="21"/>
+          <w:szCs w:val="21"/>
+          <w:lang w:eastAsia="en-NZ"/>
+          <w14:ligatures w14:val="none"/>
+        </w:rPr>
+        <w:t xml:space="preserve"> </w:t>
       </w:r>
     </w:p>
     <w:p>
@@ -5214,6 +7124,7 @@
           <w:rFonts w:cstheme="minorHAnsi"/>
           <w:lang w:val="en-US"/>
         </w:rPr>
+        <w:lastRenderedPageBreak/>
         <w:tab/>
       </w:r>
       <w:r>
@@ -5223,7 +7134,7 @@
         </w:rPr>
         <w:tab/>
       </w:r>
-      <w:hyperlink r:id="rId6" w:history="1">
+      <w:hyperlink r:id="rId7" w:history="1">
         <w:r>
           <w:rPr>
             <w:rStyle w:val="Hyperlink"/>
@@ -5264,7 +7175,23 @@
           <w:rFonts w:cstheme="minorHAnsi"/>
           <w:lang w:val="en-US"/>
         </w:rPr>
-        <w:t xml:space="preserve">and then update requirements.txt file </w:t>
+        <w:t xml:space="preserve">and then update requirements.txt </w:t>
+      </w:r>
+      <w:proofErr w:type="gramStart"/>
+      <w:r>
+        <w:rPr>
+          <w:rFonts w:cstheme="minorHAnsi"/>
+          <w:lang w:val="en-US"/>
+        </w:rPr>
+        <w:t>file</w:t>
+      </w:r>
+      <w:proofErr w:type="gramEnd"/>
+      <w:r>
+        <w:rPr>
+          <w:rFonts w:cstheme="minorHAnsi"/>
+          <w:lang w:val="en-US"/>
+        </w:rPr>
+        <w:t xml:space="preserve"> </w:t>
       </w:r>
     </w:p>
     <w:p>
@@ -5322,13 +7249,24 @@
         </w:rPr>
         <w:t xml:space="preserve">Install </w:t>
       </w:r>
-      <w:r>
-        <w:rPr>
-          <w:rFonts w:cstheme="minorHAnsi"/>
-          <w:lang w:val="en-US"/>
-        </w:rPr>
-        <w:t>django_browser_reload</w:t>
-      </w:r>
+      <w:proofErr w:type="spellStart"/>
+      <w:r>
+        <w:rPr>
+          <w:rFonts w:cstheme="minorHAnsi"/>
+          <w:lang w:val="en-US"/>
+        </w:rPr>
+        <w:t>django_browser_</w:t>
+      </w:r>
+      <w:proofErr w:type="gramStart"/>
+      <w:r>
+        <w:rPr>
+          <w:rFonts w:cstheme="minorHAnsi"/>
+          <w:lang w:val="en-US"/>
+        </w:rPr>
+        <w:t>reload</w:t>
+      </w:r>
+      <w:proofErr w:type="spellEnd"/>
+      <w:proofErr w:type="gramEnd"/>
     </w:p>
     <w:p>
       <w:pPr>
@@ -5344,8 +7282,17 @@
           <w:rFonts w:cstheme="minorHAnsi"/>
           <w:lang w:val="en-US"/>
         </w:rPr>
-        <w:t>Open command line and activate environment</w:t>
-      </w:r>
+        <w:t xml:space="preserve">Open command line and activate </w:t>
+      </w:r>
+      <w:proofErr w:type="gramStart"/>
+      <w:r>
+        <w:rPr>
+          <w:rFonts w:cstheme="minorHAnsi"/>
+          <w:lang w:val="en-US"/>
+        </w:rPr>
+        <w:t>environment</w:t>
+      </w:r>
+      <w:proofErr w:type="gramEnd"/>
     </w:p>
     <w:p>
       <w:pPr>
@@ -5361,7 +7308,39 @@
           <w:rFonts w:cstheme="minorHAnsi"/>
           <w:lang w:val="en-US"/>
         </w:rPr>
-        <w:t xml:space="preserve">Install djnago browser reload package </w:t>
+        <w:t xml:space="preserve">Install </w:t>
+      </w:r>
+      <w:proofErr w:type="spellStart"/>
+      <w:r>
+        <w:rPr>
+          <w:rFonts w:cstheme="minorHAnsi"/>
+          <w:lang w:val="en-US"/>
+        </w:rPr>
+        <w:t>djnago</w:t>
+      </w:r>
+      <w:proofErr w:type="spellEnd"/>
+      <w:r>
+        <w:rPr>
+          <w:rFonts w:cstheme="minorHAnsi"/>
+          <w:lang w:val="en-US"/>
+        </w:rPr>
+        <w:t xml:space="preserve"> browser reload </w:t>
+      </w:r>
+      <w:proofErr w:type="gramStart"/>
+      <w:r>
+        <w:rPr>
+          <w:rFonts w:cstheme="minorHAnsi"/>
+          <w:lang w:val="en-US"/>
+        </w:rPr>
+        <w:t>package</w:t>
+      </w:r>
+      <w:proofErr w:type="gramEnd"/>
+      <w:r>
+        <w:rPr>
+          <w:rFonts w:cstheme="minorHAnsi"/>
+          <w:lang w:val="en-US"/>
+        </w:rPr>
+        <w:t xml:space="preserve"> </w:t>
       </w:r>
     </w:p>
     <w:p>
@@ -5389,8 +7368,36 @@
           <w:lang w:eastAsia="en-NZ"/>
           <w14:ligatures w14:val="none"/>
         </w:rPr>
-        <w:t>pip install django_browser_reload</w:t>
-      </w:r>
+        <w:t xml:space="preserve">pip install </w:t>
+      </w:r>
+      <w:proofErr w:type="spellStart"/>
+      <w:r>
+        <w:rPr>
+          <w:rFonts w:eastAsia="Times New Roman" w:cstheme="minorHAnsi"/>
+          <w:color w:val="FFFFFF" w:themeColor="background1"/>
+          <w:kern w:val="0"/>
+          <w:sz w:val="21"/>
+          <w:szCs w:val="21"/>
+          <w:lang w:eastAsia="en-NZ"/>
+          <w14:ligatures w14:val="none"/>
+        </w:rPr>
+        <w:t>django_browser_</w:t>
+      </w:r>
+      <w:proofErr w:type="gramStart"/>
+      <w:r>
+        <w:rPr>
+          <w:rFonts w:eastAsia="Times New Roman" w:cstheme="minorHAnsi"/>
+          <w:color w:val="FFFFFF" w:themeColor="background1"/>
+          <w:kern w:val="0"/>
+          <w:sz w:val="21"/>
+          <w:szCs w:val="21"/>
+          <w:lang w:eastAsia="en-NZ"/>
+          <w14:ligatures w14:val="none"/>
+        </w:rPr>
+        <w:t>reload</w:t>
+      </w:r>
+      <w:proofErr w:type="spellEnd"/>
+      <w:proofErr w:type="gramEnd"/>
     </w:p>
     <w:p>
       <w:pPr>
@@ -5424,31 +7431,25 @@
           <w:color w:val="404040"/>
           <w:shd w:val="clear" w:color="auto" w:fill="FCFCFC"/>
         </w:rPr>
-        <w:t>A</w:t>
-      </w:r>
+        <w:t xml:space="preserve">Add </w:t>
+      </w:r>
+      <w:proofErr w:type="spellStart"/>
       <w:r>
         <w:rPr>
           <w:rFonts w:cstheme="minorHAnsi"/>
           <w:color w:val="404040"/>
           <w:shd w:val="clear" w:color="auto" w:fill="FCFCFC"/>
         </w:rPr>
-        <w:t>dd django_browser_reload</w:t>
-      </w:r>
+        <w:t>django_browser_reload</w:t>
+      </w:r>
+      <w:proofErr w:type="spellEnd"/>
       <w:r>
         <w:rPr>
           <w:rFonts w:cstheme="minorHAnsi"/>
           <w:color w:val="404040"/>
           <w:shd w:val="clear" w:color="auto" w:fill="FCFCFC"/>
         </w:rPr>
-        <w:t xml:space="preserve"> </w:t>
-      </w:r>
-      <w:r>
-        <w:rPr>
-          <w:rFonts w:cstheme="minorHAnsi"/>
-          <w:color w:val="404040"/>
-          <w:shd w:val="clear" w:color="auto" w:fill="FCFCFC"/>
-        </w:rPr>
-        <w:t xml:space="preserve">to INSTALLED_APPS in settings.py, </w:t>
+        <w:t xml:space="preserve"> to INSTALLED_APPS in settings.py, </w:t>
       </w:r>
     </w:p>
     <w:p>
@@ -5545,15 +7546,28 @@
         <w:tab/>
         <w:t>‘</w:t>
       </w:r>
-      <w:r>
-        <w:rPr>
-          <w:rFonts w:cstheme="minorHAnsi"/>
-          <w:color w:val="FFFFFF" w:themeColor="background1"/>
-          <w:sz w:val="21"/>
-          <w:szCs w:val="21"/>
-        </w:rPr>
-        <w:t>django_browser_reload</w:t>
-      </w:r>
+      <w:proofErr w:type="spellStart"/>
+      <w:proofErr w:type="gramStart"/>
+      <w:r>
+        <w:rPr>
+          <w:rFonts w:cstheme="minorHAnsi"/>
+          <w:color w:val="FFFFFF" w:themeColor="background1"/>
+          <w:sz w:val="21"/>
+          <w:szCs w:val="21"/>
+        </w:rPr>
+        <w:t>django</w:t>
+      </w:r>
+      <w:proofErr w:type="gramEnd"/>
+      <w:r>
+        <w:rPr>
+          <w:rFonts w:cstheme="minorHAnsi"/>
+          <w:color w:val="FFFFFF" w:themeColor="background1"/>
+          <w:sz w:val="21"/>
+          <w:szCs w:val="21"/>
+        </w:rPr>
+        <w:t>_browser_reload</w:t>
+      </w:r>
+      <w:proofErr w:type="spellEnd"/>
       <w:r>
         <w:rPr>
           <w:rFonts w:eastAsia="Times New Roman" w:cstheme="minorHAnsi"/>
@@ -5635,7 +7649,35 @@
         <w:rPr>
           <w:rFonts w:cstheme="minorHAnsi"/>
         </w:rPr>
-        <w:t>Add 'browser_reload.middleware.BrowserReloadMiddleware' to MIDDLEWARE:</w:t>
+        <w:t>Add '</w:t>
+      </w:r>
+      <w:proofErr w:type="spellStart"/>
+      <w:r>
+        <w:rPr>
+          <w:rFonts w:cstheme="minorHAnsi"/>
+        </w:rPr>
+        <w:t>browser_</w:t>
+      </w:r>
+      <w:proofErr w:type="gramStart"/>
+      <w:r>
+        <w:rPr>
+          <w:rFonts w:cstheme="minorHAnsi"/>
+        </w:rPr>
+        <w:t>reload.middleware</w:t>
+      </w:r>
+      <w:proofErr w:type="gramEnd"/>
+      <w:r>
+        <w:rPr>
+          <w:rFonts w:cstheme="minorHAnsi"/>
+        </w:rPr>
+        <w:t>.BrowserReloadMiddleware</w:t>
+      </w:r>
+      <w:proofErr w:type="spellEnd"/>
+      <w:r>
+        <w:rPr>
+          <w:rFonts w:cstheme="minorHAnsi"/>
+        </w:rPr>
+        <w:t>' to MIDDLEWARE:</w:t>
       </w:r>
     </w:p>
     <w:p>
@@ -5664,8 +7706,16 @@
         <w:rPr>
           <w:rFonts w:cstheme="minorHAnsi"/>
         </w:rPr>
-        <w:t>py file, add</w:t>
-      </w:r>
+        <w:t xml:space="preserve">py file, </w:t>
+      </w:r>
+      <w:proofErr w:type="gramStart"/>
+      <w:r>
+        <w:rPr>
+          <w:rFonts w:cstheme="minorHAnsi"/>
+        </w:rPr>
+        <w:t>add</w:t>
+      </w:r>
+      <w:proofErr w:type="gramEnd"/>
     </w:p>
     <w:p>
       <w:pPr>
@@ -5692,7 +7742,6 @@
           <w:lang w:eastAsia="en-NZ"/>
           <w14:ligatures w14:val="none"/>
         </w:rPr>
-        <w:lastRenderedPageBreak/>
         <w:t>MIDDLEWARE = [</w:t>
       </w:r>
     </w:p>
@@ -5761,7 +7810,59 @@
           <w:lang w:eastAsia="en-NZ"/>
           <w14:ligatures w14:val="none"/>
         </w:rPr>
-        <w:t>"django_browser_reload.middleware.BrowserReloadMiddleware",</w:t>
+        <w:t>"</w:t>
+      </w:r>
+      <w:proofErr w:type="spellStart"/>
+      <w:r>
+        <w:rPr>
+          <w:rFonts w:eastAsia="Times New Roman" w:cstheme="minorHAnsi"/>
+          <w:color w:val="FFFFFF" w:themeColor="background1"/>
+          <w:kern w:val="0"/>
+          <w:sz w:val="21"/>
+          <w:szCs w:val="21"/>
+          <w:lang w:eastAsia="en-NZ"/>
+          <w14:ligatures w14:val="none"/>
+        </w:rPr>
+        <w:t>django_browser_</w:t>
+      </w:r>
+      <w:proofErr w:type="gramStart"/>
+      <w:r>
+        <w:rPr>
+          <w:rFonts w:eastAsia="Times New Roman" w:cstheme="minorHAnsi"/>
+          <w:color w:val="FFFFFF" w:themeColor="background1"/>
+          <w:kern w:val="0"/>
+          <w:sz w:val="21"/>
+          <w:szCs w:val="21"/>
+          <w:lang w:eastAsia="en-NZ"/>
+          <w14:ligatures w14:val="none"/>
+        </w:rPr>
+        <w:t>reload.middleware</w:t>
+      </w:r>
+      <w:proofErr w:type="gramEnd"/>
+      <w:r>
+        <w:rPr>
+          <w:rFonts w:eastAsia="Times New Roman" w:cstheme="minorHAnsi"/>
+          <w:color w:val="FFFFFF" w:themeColor="background1"/>
+          <w:kern w:val="0"/>
+          <w:sz w:val="21"/>
+          <w:szCs w:val="21"/>
+          <w:lang w:eastAsia="en-NZ"/>
+          <w14:ligatures w14:val="none"/>
+        </w:rPr>
+        <w:t>.BrowserReloadMiddleware</w:t>
+      </w:r>
+      <w:proofErr w:type="spellEnd"/>
+      <w:r>
+        <w:rPr>
+          <w:rFonts w:eastAsia="Times New Roman" w:cstheme="minorHAnsi"/>
+          <w:color w:val="FFFFFF" w:themeColor="background1"/>
+          <w:kern w:val="0"/>
+          <w:sz w:val="21"/>
+          <w:szCs w:val="21"/>
+          <w:lang w:eastAsia="en-NZ"/>
+          <w14:ligatures w14:val="none"/>
+        </w:rPr>
+        <w:t>",</w:t>
       </w:r>
     </w:p>
     <w:p>
@@ -5857,7 +7958,21 @@
         <w:rPr>
           <w:rFonts w:cstheme="minorHAnsi"/>
         </w:rPr>
-        <w:t>Include django_browser_reload URL in your root url.py:</w:t>
+        <w:t>Include </w:t>
+      </w:r>
+      <w:proofErr w:type="spellStart"/>
+      <w:r>
+        <w:rPr>
+          <w:rFonts w:cstheme="minorHAnsi"/>
+        </w:rPr>
+        <w:t>django_browser_reload</w:t>
+      </w:r>
+      <w:proofErr w:type="spellEnd"/>
+      <w:r>
+        <w:rPr>
+          <w:rFonts w:cstheme="minorHAnsi"/>
+        </w:rPr>
+        <w:t> URL in your root url.py:</w:t>
       </w:r>
     </w:p>
     <w:p>
@@ -5872,7 +7987,23 @@
         <w:rPr>
           <w:rFonts w:cstheme="minorHAnsi"/>
         </w:rPr>
-        <w:t>from django.urls import include, path</w:t>
+        <w:t xml:space="preserve">from </w:t>
+      </w:r>
+      <w:proofErr w:type="spellStart"/>
+      <w:proofErr w:type="gramStart"/>
+      <w:r>
+        <w:rPr>
+          <w:rFonts w:cstheme="minorHAnsi"/>
+        </w:rPr>
+        <w:t>django.urls</w:t>
+      </w:r>
+      <w:proofErr w:type="spellEnd"/>
+      <w:proofErr w:type="gramEnd"/>
+      <w:r>
+        <w:rPr>
+          <w:rFonts w:cstheme="minorHAnsi"/>
+        </w:rPr>
+        <w:t xml:space="preserve"> import include, path</w:t>
       </w:r>
     </w:p>
     <w:p>
@@ -5890,17 +8021,31 @@
           <w14:ligatures w14:val="none"/>
         </w:rPr>
       </w:pPr>
-      <w:r>
-        <w:rPr>
-          <w:rFonts w:eastAsia="Times New Roman" w:cstheme="minorHAnsi"/>
-          <w:color w:val="FFFFFF" w:themeColor="background1"/>
-          <w:kern w:val="0"/>
-          <w:sz w:val="21"/>
-          <w:szCs w:val="21"/>
-          <w:lang w:eastAsia="en-NZ"/>
-          <w14:ligatures w14:val="none"/>
-        </w:rPr>
-        <w:t>urlpatterns = [</w:t>
+      <w:proofErr w:type="spellStart"/>
+      <w:r>
+        <w:rPr>
+          <w:rFonts w:eastAsia="Times New Roman" w:cstheme="minorHAnsi"/>
+          <w:color w:val="FFFFFF" w:themeColor="background1"/>
+          <w:kern w:val="0"/>
+          <w:sz w:val="21"/>
+          <w:szCs w:val="21"/>
+          <w:lang w:eastAsia="en-NZ"/>
+          <w14:ligatures w14:val="none"/>
+        </w:rPr>
+        <w:t>urlpatterns</w:t>
+      </w:r>
+      <w:proofErr w:type="spellEnd"/>
+      <w:r>
+        <w:rPr>
+          <w:rFonts w:eastAsia="Times New Roman" w:cstheme="minorHAnsi"/>
+          <w:color w:val="FFFFFF" w:themeColor="background1"/>
+          <w:kern w:val="0"/>
+          <w:sz w:val="21"/>
+          <w:szCs w:val="21"/>
+          <w:lang w:eastAsia="en-NZ"/>
+          <w14:ligatures w14:val="none"/>
+        </w:rPr>
+        <w:t xml:space="preserve"> = [</w:t>
       </w:r>
     </w:p>
     <w:p>
@@ -5956,7 +8101,59 @@
           <w:lang w:eastAsia="en-NZ"/>
           <w14:ligatures w14:val="none"/>
         </w:rPr>
-        <w:t xml:space="preserve">    path("__reload__/", include("django_browser_reload.urls")),</w:t>
+        <w:t xml:space="preserve">    </w:t>
+      </w:r>
+      <w:proofErr w:type="gramStart"/>
+      <w:r>
+        <w:rPr>
+          <w:rFonts w:eastAsia="Times New Roman" w:cstheme="minorHAnsi"/>
+          <w:color w:val="FFFFFF" w:themeColor="background1"/>
+          <w:kern w:val="0"/>
+          <w:sz w:val="21"/>
+          <w:szCs w:val="21"/>
+          <w:lang w:eastAsia="en-NZ"/>
+          <w14:ligatures w14:val="none"/>
+        </w:rPr>
+        <w:t>path(</w:t>
+      </w:r>
+      <w:proofErr w:type="gramEnd"/>
+      <w:r>
+        <w:rPr>
+          <w:rFonts w:eastAsia="Times New Roman" w:cstheme="minorHAnsi"/>
+          <w:color w:val="FFFFFF" w:themeColor="background1"/>
+          <w:kern w:val="0"/>
+          <w:sz w:val="21"/>
+          <w:szCs w:val="21"/>
+          <w:lang w:eastAsia="en-NZ"/>
+          <w14:ligatures w14:val="none"/>
+        </w:rPr>
+        <w:t>"__reload__/", include("</w:t>
+      </w:r>
+      <w:proofErr w:type="spellStart"/>
+      <w:r>
+        <w:rPr>
+          <w:rFonts w:eastAsia="Times New Roman" w:cstheme="minorHAnsi"/>
+          <w:color w:val="FFFFFF" w:themeColor="background1"/>
+          <w:kern w:val="0"/>
+          <w:sz w:val="21"/>
+          <w:szCs w:val="21"/>
+          <w:lang w:eastAsia="en-NZ"/>
+          <w14:ligatures w14:val="none"/>
+        </w:rPr>
+        <w:t>django_browser_reload.urls</w:t>
+      </w:r>
+      <w:proofErr w:type="spellEnd"/>
+      <w:r>
+        <w:rPr>
+          <w:rFonts w:eastAsia="Times New Roman" w:cstheme="minorHAnsi"/>
+          <w:color w:val="FFFFFF" w:themeColor="background1"/>
+          <w:kern w:val="0"/>
+          <w:sz w:val="21"/>
+          <w:szCs w:val="21"/>
+          <w:lang w:eastAsia="en-NZ"/>
+          <w14:ligatures w14:val="none"/>
+        </w:rPr>
+        <w:t>")),</w:t>
       </w:r>
     </w:p>
     <w:p>
@@ -6010,7 +8207,23 @@
           <w:rFonts w:cstheme="minorHAnsi"/>
           <w:lang w:val="en-US"/>
         </w:rPr>
-        <w:t xml:space="preserve">and then update requirements.txt file </w:t>
+        <w:t xml:space="preserve">and then update requirements.txt </w:t>
+      </w:r>
+      <w:proofErr w:type="gramStart"/>
+      <w:r>
+        <w:rPr>
+          <w:rFonts w:cstheme="minorHAnsi"/>
+          <w:lang w:val="en-US"/>
+        </w:rPr>
+        <w:t>file</w:t>
+      </w:r>
+      <w:proofErr w:type="gramEnd"/>
+      <w:r>
+        <w:rPr>
+          <w:rFonts w:cstheme="minorHAnsi"/>
+          <w:lang w:val="en-US"/>
+        </w:rPr>
+        <w:t xml:space="preserve"> </w:t>
       </w:r>
     </w:p>
     <w:p>
@@ -6842,6 +9055,7 @@
   <w:style w:type="character" w:default="1" w:styleId="DefaultParagraphFont">
     <w:name w:val="Default Paragraph Font"/>
     <w:uiPriority w:val="1"/>
+    <w:semiHidden/>
     <w:unhideWhenUsed/>
   </w:style>
   <w:style w:type="table" w:default="1" w:styleId="TableNormal">

</xml_diff>